<commit_message>
Controller circuit schematic was updated and controller simulation was completed.
</commit_message>
<xml_diff>
--- a/Simulation Report.docx
+++ b/Simulation Report.docx
@@ -4912,14 +4912,882 @@
     </w:p>
     <w:p>
       <w:pPr>
-        <w:rPr>
-          <w:rFonts w:ascii="Times New Roman" w:hAnsi="Times New Roman" w:cs="Times New Roman"/>
-          <w:b/>
-          <w:bCs/>
-          <w:sz w:val="28"/>
-          <w:szCs w:val="28"/>
-        </w:rPr>
-      </w:pPr>
+        <w:ind w:firstLine="708"/>
+        <w:jc w:val="both"/>
+        <w:rPr>
+          <w:rFonts w:ascii="Times New Roman" w:hAnsi="Times New Roman" w:cs="Times New Roman"/>
+          <w:sz w:val="24"/>
+          <w:szCs w:val="24"/>
+        </w:rPr>
+      </w:pPr>
+      <w:r>
+        <w:rPr>
+          <w:rFonts w:ascii="Times New Roman" w:hAnsi="Times New Roman" w:cs="Times New Roman"/>
+          <w:sz w:val="24"/>
+          <w:szCs w:val="24"/>
+        </w:rPr>
+        <w:t xml:space="preserve">Our choice for the controller IC to operate the IGBT is the LM555. </w:t>
+      </w:r>
+      <w:r>
+        <w:rPr>
+          <w:rFonts w:ascii="Times New Roman" w:hAnsi="Times New Roman" w:cs="Times New Roman"/>
+          <w:sz w:val="24"/>
+          <w:szCs w:val="24"/>
+        </w:rPr>
+        <w:t xml:space="preserve"> T</w:t>
+      </w:r>
+      <w:r>
+        <w:rPr>
+          <w:rFonts w:ascii="Times New Roman" w:hAnsi="Times New Roman" w:cs="Times New Roman"/>
+          <w:sz w:val="24"/>
+          <w:szCs w:val="24"/>
+        </w:rPr>
+        <w:t xml:space="preserve">his IC </w:t>
+      </w:r>
+      <w:r>
+        <w:rPr>
+          <w:rFonts w:ascii="Times New Roman" w:hAnsi="Times New Roman" w:cs="Times New Roman"/>
+          <w:sz w:val="24"/>
+          <w:szCs w:val="24"/>
+        </w:rPr>
+        <w:t>can</w:t>
+      </w:r>
+      <w:r>
+        <w:rPr>
+          <w:rFonts w:ascii="Times New Roman" w:hAnsi="Times New Roman" w:cs="Times New Roman"/>
+          <w:sz w:val="24"/>
+          <w:szCs w:val="24"/>
+        </w:rPr>
+        <w:t xml:space="preserve"> generate PWM signals with consistent frequency. </w:t>
+      </w:r>
+    </w:p>
+    <w:p>
+      <w:pPr>
+        <w:jc w:val="center"/>
+        <w:rPr>
+          <w:rFonts w:ascii="Times New Roman" w:hAnsi="Times New Roman" w:cs="Times New Roman"/>
+          <w:sz w:val="24"/>
+          <w:szCs w:val="24"/>
+        </w:rPr>
+      </w:pPr>
+      <w:r>
+        <w:rPr>
+          <w:rFonts w:ascii="Times New Roman" w:hAnsi="Times New Roman" w:cs="Times New Roman"/>
+          <w:noProof/>
+          <w:sz w:val="24"/>
+          <w:szCs w:val="24"/>
+        </w:rPr>
+        <w:drawing>
+          <wp:inline distT="0" distB="0" distL="0" distR="0" wp14:anchorId="5F3F36E8" wp14:editId="1BCE0786">
+            <wp:extent cx="4366260" cy="3290599"/>
+            <wp:effectExtent l="0" t="0" r="0" b="5080"/>
+            <wp:docPr id="11" name="Resim 11"/>
+            <wp:cNvGraphicFramePr>
+              <a:graphicFrameLocks xmlns:a="http://schemas.openxmlformats.org/drawingml/2006/main" noChangeAspect="1"/>
+            </wp:cNvGraphicFramePr>
+            <a:graphic xmlns:a="http://schemas.openxmlformats.org/drawingml/2006/main">
+              <a:graphicData uri="http://schemas.openxmlformats.org/drawingml/2006/picture">
+                <pic:pic xmlns:pic="http://schemas.openxmlformats.org/drawingml/2006/picture">
+                  <pic:nvPicPr>
+                    <pic:cNvPr id="0" name="Picture 2"/>
+                    <pic:cNvPicPr>
+                      <a:picLocks noChangeAspect="1" noChangeArrowheads="1"/>
+                    </pic:cNvPicPr>
+                  </pic:nvPicPr>
+                  <pic:blipFill>
+                    <a:blip r:embed="rId18">
+                      <a:extLst>
+                        <a:ext uri="{28A0092B-C50C-407E-A947-70E740481C1C}">
+                          <a14:useLocalDpi xmlns:a14="http://schemas.microsoft.com/office/drawing/2010/main" val="0"/>
+                        </a:ext>
+                      </a:extLst>
+                    </a:blip>
+                    <a:srcRect/>
+                    <a:stretch>
+                      <a:fillRect/>
+                    </a:stretch>
+                  </pic:blipFill>
+                  <pic:spPr bwMode="auto">
+                    <a:xfrm>
+                      <a:off x="0" y="0"/>
+                      <a:ext cx="4375018" cy="3297199"/>
+                    </a:xfrm>
+                    <a:prstGeom prst="rect">
+                      <a:avLst/>
+                    </a:prstGeom>
+                    <a:noFill/>
+                    <a:ln>
+                      <a:noFill/>
+                    </a:ln>
+                  </pic:spPr>
+                </pic:pic>
+              </a:graphicData>
+            </a:graphic>
+          </wp:inline>
+        </w:drawing>
+      </w:r>
+    </w:p>
+    <w:p>
+      <w:pPr>
+        <w:jc w:val="center"/>
+        <w:rPr>
+          <w:rFonts w:ascii="Times New Roman" w:hAnsi="Times New Roman" w:cs="Times New Roman"/>
+          <w:i/>
+          <w:iCs/>
+          <w:sz w:val="24"/>
+          <w:szCs w:val="24"/>
+        </w:rPr>
+      </w:pPr>
+      <w:r>
+        <w:rPr>
+          <w:rFonts w:ascii="Times New Roman" w:hAnsi="Times New Roman" w:cs="Times New Roman"/>
+          <w:i/>
+          <w:iCs/>
+          <w:sz w:val="24"/>
+          <w:szCs w:val="24"/>
+        </w:rPr>
+        <w:t xml:space="preserve">Figure x. 555 Timer circuit schematic in </w:t>
+      </w:r>
+      <w:proofErr w:type="spellStart"/>
+      <w:r>
+        <w:rPr>
+          <w:rFonts w:ascii="Times New Roman" w:hAnsi="Times New Roman" w:cs="Times New Roman"/>
+          <w:i/>
+          <w:iCs/>
+          <w:sz w:val="24"/>
+          <w:szCs w:val="24"/>
+        </w:rPr>
+        <w:t>LTspice</w:t>
+      </w:r>
+      <w:proofErr w:type="spellEnd"/>
+      <w:r>
+        <w:rPr>
+          <w:rFonts w:ascii="Times New Roman" w:hAnsi="Times New Roman" w:cs="Times New Roman"/>
+          <w:i/>
+          <w:iCs/>
+          <w:sz w:val="24"/>
+          <w:szCs w:val="24"/>
+        </w:rPr>
+        <w:t>.</w:t>
+      </w:r>
+    </w:p>
+    <w:p>
+      <w:pPr>
+        <w:ind w:firstLine="708"/>
+        <w:jc w:val="both"/>
+        <w:rPr>
+          <w:rFonts w:ascii="Times New Roman" w:hAnsi="Times New Roman" w:cs="Times New Roman"/>
+          <w:sz w:val="24"/>
+          <w:szCs w:val="24"/>
+        </w:rPr>
+      </w:pPr>
+      <w:r>
+        <w:rPr>
+          <w:rFonts w:ascii="Times New Roman" w:hAnsi="Times New Roman" w:cs="Times New Roman"/>
+          <w:sz w:val="24"/>
+          <w:szCs w:val="24"/>
+        </w:rPr>
+        <w:t>R</w:t>
+      </w:r>
+      <w:r>
+        <w:rPr>
+          <w:rFonts w:ascii="Times New Roman" w:hAnsi="Times New Roman" w:cs="Times New Roman"/>
+          <w:sz w:val="24"/>
+          <w:szCs w:val="24"/>
+        </w:rPr>
+        <w:t>2</w:t>
+      </w:r>
+      <w:r>
+        <w:rPr>
+          <w:rFonts w:ascii="Times New Roman" w:hAnsi="Times New Roman" w:cs="Times New Roman"/>
+          <w:sz w:val="24"/>
+          <w:szCs w:val="24"/>
+        </w:rPr>
+        <w:t xml:space="preserve"> and R</w:t>
+      </w:r>
+      <w:r>
+        <w:rPr>
+          <w:rFonts w:ascii="Times New Roman" w:hAnsi="Times New Roman" w:cs="Times New Roman"/>
+          <w:sz w:val="24"/>
+          <w:szCs w:val="24"/>
+        </w:rPr>
+        <w:t>3 in the figure x</w:t>
+      </w:r>
+      <w:r>
+        <w:rPr>
+          <w:rFonts w:ascii="Times New Roman" w:hAnsi="Times New Roman" w:cs="Times New Roman"/>
+          <w:sz w:val="24"/>
+          <w:szCs w:val="24"/>
+        </w:rPr>
+        <w:t xml:space="preserve"> stand in for a potentiometer. For operating at a constant frequency, two diodes are required. The IC will receive 5V as an input. The potentiometer and capacitor attached to the Threshold pin (C</w:t>
+      </w:r>
+      <w:r>
+        <w:rPr>
+          <w:rFonts w:ascii="Times New Roman" w:hAnsi="Times New Roman" w:cs="Times New Roman"/>
+          <w:sz w:val="24"/>
+          <w:szCs w:val="24"/>
+        </w:rPr>
+        <w:t>2</w:t>
+      </w:r>
+      <w:r>
+        <w:rPr>
+          <w:rFonts w:ascii="Times New Roman" w:hAnsi="Times New Roman" w:cs="Times New Roman"/>
+          <w:sz w:val="24"/>
+          <w:szCs w:val="24"/>
+        </w:rPr>
+        <w:t>) control the frequency of the PWM signal at the Output pin. Additionally, duty cycle can be adjusted by varying the ratios of R</w:t>
+      </w:r>
+      <w:r>
+        <w:rPr>
+          <w:rFonts w:ascii="Times New Roman" w:hAnsi="Times New Roman" w:cs="Times New Roman"/>
+          <w:sz w:val="24"/>
+          <w:szCs w:val="24"/>
+        </w:rPr>
+        <w:t>2</w:t>
+      </w:r>
+      <w:r>
+        <w:rPr>
+          <w:rFonts w:ascii="Times New Roman" w:hAnsi="Times New Roman" w:cs="Times New Roman"/>
+          <w:sz w:val="24"/>
+          <w:szCs w:val="24"/>
+        </w:rPr>
+        <w:t xml:space="preserve"> and R</w:t>
+      </w:r>
+      <w:r>
+        <w:rPr>
+          <w:rFonts w:ascii="Times New Roman" w:hAnsi="Times New Roman" w:cs="Times New Roman"/>
+          <w:sz w:val="24"/>
+          <w:szCs w:val="24"/>
+        </w:rPr>
+        <w:t>3</w:t>
+      </w:r>
+      <w:r>
+        <w:rPr>
+          <w:rFonts w:ascii="Times New Roman" w:hAnsi="Times New Roman" w:cs="Times New Roman"/>
+          <w:sz w:val="24"/>
+          <w:szCs w:val="24"/>
+        </w:rPr>
+        <w:t>, where D</w:t>
+      </w:r>
+      <w:r>
+        <w:t>≈</w:t>
+      </w:r>
+      <w:r>
+        <w:rPr>
+          <w:rFonts w:ascii="Times New Roman" w:hAnsi="Times New Roman" w:cs="Times New Roman"/>
+          <w:sz w:val="24"/>
+          <w:szCs w:val="24"/>
+        </w:rPr>
+        <w:t>R</w:t>
+      </w:r>
+      <w:r>
+        <w:rPr>
+          <w:rFonts w:ascii="Times New Roman" w:hAnsi="Times New Roman" w:cs="Times New Roman"/>
+          <w:sz w:val="24"/>
+          <w:szCs w:val="24"/>
+        </w:rPr>
+        <w:t>2</w:t>
+      </w:r>
+      <w:r>
+        <w:rPr>
+          <w:rFonts w:ascii="Times New Roman" w:hAnsi="Times New Roman" w:cs="Times New Roman"/>
+          <w:sz w:val="24"/>
+          <w:szCs w:val="24"/>
+        </w:rPr>
+        <w:t>/(R</w:t>
+      </w:r>
+      <w:r>
+        <w:rPr>
+          <w:rFonts w:ascii="Times New Roman" w:hAnsi="Times New Roman" w:cs="Times New Roman"/>
+          <w:sz w:val="24"/>
+          <w:szCs w:val="24"/>
+        </w:rPr>
+        <w:t>3</w:t>
+      </w:r>
+      <w:r>
+        <w:rPr>
+          <w:rFonts w:ascii="Times New Roman" w:hAnsi="Times New Roman" w:cs="Times New Roman"/>
+          <w:sz w:val="24"/>
+          <w:szCs w:val="24"/>
+        </w:rPr>
+        <w:t>+R</w:t>
+      </w:r>
+      <w:r>
+        <w:rPr>
+          <w:rFonts w:ascii="Times New Roman" w:hAnsi="Times New Roman" w:cs="Times New Roman"/>
+          <w:sz w:val="24"/>
+          <w:szCs w:val="24"/>
+        </w:rPr>
+        <w:t>2</w:t>
+      </w:r>
+      <w:r>
+        <w:rPr>
+          <w:rFonts w:ascii="Times New Roman" w:hAnsi="Times New Roman" w:cs="Times New Roman"/>
+          <w:sz w:val="24"/>
+          <w:szCs w:val="24"/>
+        </w:rPr>
+        <w:t>)</w:t>
+      </w:r>
+      <w:r>
+        <w:rPr>
+          <w:rFonts w:ascii="Times New Roman" w:hAnsi="Times New Roman" w:cs="Times New Roman"/>
+          <w:sz w:val="24"/>
+          <w:szCs w:val="24"/>
+        </w:rPr>
+        <w:t xml:space="preserve"> (R1 is very small)</w:t>
+      </w:r>
+      <w:r>
+        <w:rPr>
+          <w:rFonts w:ascii="Times New Roman" w:hAnsi="Times New Roman" w:cs="Times New Roman"/>
+          <w:sz w:val="24"/>
+          <w:szCs w:val="24"/>
+        </w:rPr>
+        <w:t>.</w:t>
+      </w:r>
+    </w:p>
+    <w:p>
+      <w:pPr>
+        <w:ind w:firstLine="708"/>
+        <w:jc w:val="both"/>
+        <w:rPr>
+          <w:rFonts w:ascii="Times New Roman" w:hAnsi="Times New Roman" w:cs="Times New Roman"/>
+          <w:sz w:val="24"/>
+          <w:szCs w:val="24"/>
+        </w:rPr>
+      </w:pPr>
+      <w:r>
+        <w:rPr>
+          <w:rFonts w:ascii="Times New Roman" w:hAnsi="Times New Roman" w:cs="Times New Roman"/>
+          <w:sz w:val="24"/>
+          <w:szCs w:val="24"/>
+        </w:rPr>
+        <w:t xml:space="preserve">High frequency causes components like diodes or IGBTs to </w:t>
+      </w:r>
+      <w:r>
+        <w:rPr>
+          <w:rFonts w:ascii="Times New Roman" w:hAnsi="Times New Roman" w:cs="Times New Roman"/>
+          <w:sz w:val="24"/>
+          <w:szCs w:val="24"/>
+        </w:rPr>
+        <w:t xml:space="preserve">lose </w:t>
+      </w:r>
+      <w:r>
+        <w:rPr>
+          <w:rFonts w:ascii="Times New Roman" w:hAnsi="Times New Roman" w:cs="Times New Roman"/>
+          <w:sz w:val="24"/>
+          <w:szCs w:val="24"/>
+        </w:rPr>
+        <w:t xml:space="preserve">more </w:t>
+      </w:r>
+      <w:r>
+        <w:rPr>
+          <w:rFonts w:ascii="Times New Roman" w:hAnsi="Times New Roman" w:cs="Times New Roman"/>
+          <w:sz w:val="24"/>
+          <w:szCs w:val="24"/>
+        </w:rPr>
+        <w:t>energy</w:t>
+      </w:r>
+      <w:r>
+        <w:rPr>
+          <w:rFonts w:ascii="Times New Roman" w:hAnsi="Times New Roman" w:cs="Times New Roman"/>
+          <w:sz w:val="24"/>
+          <w:szCs w:val="24"/>
+        </w:rPr>
+        <w:t xml:space="preserve">, increasing heatsink area as a result. </w:t>
+      </w:r>
+      <w:proofErr w:type="gramStart"/>
+      <w:r>
+        <w:rPr>
+          <w:rFonts w:ascii="Times New Roman" w:hAnsi="Times New Roman" w:cs="Times New Roman"/>
+          <w:sz w:val="24"/>
+          <w:szCs w:val="24"/>
+        </w:rPr>
+        <w:t>In light of</w:t>
+      </w:r>
+      <w:proofErr w:type="gramEnd"/>
+      <w:r>
+        <w:rPr>
+          <w:rFonts w:ascii="Times New Roman" w:hAnsi="Times New Roman" w:cs="Times New Roman"/>
+          <w:sz w:val="24"/>
+          <w:szCs w:val="24"/>
+        </w:rPr>
+        <w:t xml:space="preserve"> substantial </w:t>
+      </w:r>
+      <w:r>
+        <w:rPr>
+          <w:rFonts w:ascii="Times New Roman" w:hAnsi="Times New Roman" w:cs="Times New Roman"/>
+          <w:sz w:val="24"/>
+          <w:szCs w:val="24"/>
+        </w:rPr>
+        <w:t>energy</w:t>
+      </w:r>
+      <w:r>
+        <w:rPr>
+          <w:rFonts w:ascii="Times New Roman" w:hAnsi="Times New Roman" w:cs="Times New Roman"/>
+          <w:sz w:val="24"/>
+          <w:szCs w:val="24"/>
+        </w:rPr>
+        <w:t xml:space="preserve"> losses, it is decided to adopt a frequency of 1 kHz. Since the frequency formula in this arrangement is f</w:t>
+      </w:r>
+      <w:r>
+        <w:t>≈</w:t>
+      </w:r>
+      <w:r>
+        <w:rPr>
+          <w:rFonts w:ascii="Times New Roman" w:hAnsi="Times New Roman" w:cs="Times New Roman"/>
+          <w:sz w:val="24"/>
+          <w:szCs w:val="24"/>
+        </w:rPr>
+        <w:t>1/[(R</w:t>
+      </w:r>
+      <w:r>
+        <w:rPr>
+          <w:rFonts w:ascii="Times New Roman" w:hAnsi="Times New Roman" w:cs="Times New Roman"/>
+          <w:sz w:val="24"/>
+          <w:szCs w:val="24"/>
+        </w:rPr>
+        <w:t>2</w:t>
+      </w:r>
+      <w:r>
+        <w:rPr>
+          <w:rFonts w:ascii="Times New Roman" w:hAnsi="Times New Roman" w:cs="Times New Roman"/>
+          <w:sz w:val="24"/>
+          <w:szCs w:val="24"/>
+        </w:rPr>
+        <w:t>+R</w:t>
+      </w:r>
+      <w:proofErr w:type="gramStart"/>
+      <w:r>
+        <w:rPr>
+          <w:rFonts w:ascii="Times New Roman" w:hAnsi="Times New Roman" w:cs="Times New Roman"/>
+          <w:sz w:val="24"/>
+          <w:szCs w:val="24"/>
+        </w:rPr>
+        <w:t>3</w:t>
+      </w:r>
+      <w:r>
+        <w:rPr>
+          <w:rFonts w:ascii="Times New Roman" w:hAnsi="Times New Roman" w:cs="Times New Roman"/>
+          <w:sz w:val="24"/>
+          <w:szCs w:val="24"/>
+        </w:rPr>
+        <w:t>)*</w:t>
+      </w:r>
+      <w:proofErr w:type="gramEnd"/>
+      <w:r>
+        <w:rPr>
+          <w:rFonts w:ascii="Times New Roman" w:hAnsi="Times New Roman" w:cs="Times New Roman"/>
+          <w:sz w:val="24"/>
+          <w:szCs w:val="24"/>
+        </w:rPr>
+        <w:t>C</w:t>
+      </w:r>
+      <w:r>
+        <w:rPr>
+          <w:rFonts w:ascii="Times New Roman" w:hAnsi="Times New Roman" w:cs="Times New Roman"/>
+          <w:sz w:val="24"/>
+          <w:szCs w:val="24"/>
+        </w:rPr>
+        <w:t>2</w:t>
+      </w:r>
+      <w:r>
+        <w:rPr>
+          <w:rFonts w:ascii="Times New Roman" w:hAnsi="Times New Roman" w:cs="Times New Roman"/>
+          <w:sz w:val="24"/>
+          <w:szCs w:val="24"/>
+        </w:rPr>
+        <w:t>, a potentiometer value of 100k and a capacitor of 10nF are chosen, theoretically producing 1kHz. However, various factors can impact this frequency, making it difficult to achieve 1 kHz precisely. Fortunately, this does not affect our circuit negatively because the simulation yielded</w:t>
+      </w:r>
+      <w:r>
+        <w:rPr>
+          <w:rFonts w:ascii="Times New Roman" w:hAnsi="Times New Roman" w:cs="Times New Roman"/>
+          <w:sz w:val="24"/>
+          <w:szCs w:val="24"/>
+        </w:rPr>
+        <w:t xml:space="preserve"> almost the same frequency. </w:t>
+      </w:r>
+      <w:r>
+        <w:rPr>
+          <w:rFonts w:ascii="Times New Roman" w:hAnsi="Times New Roman" w:cs="Times New Roman"/>
+          <w:sz w:val="24"/>
+          <w:szCs w:val="24"/>
+          <w:highlight w:val="yellow"/>
+        </w:rPr>
+        <w:t xml:space="preserve">Figure </w:t>
+      </w:r>
+      <w:r>
+        <w:rPr>
+          <w:rFonts w:ascii="Times New Roman" w:hAnsi="Times New Roman" w:cs="Times New Roman"/>
+          <w:sz w:val="24"/>
+          <w:szCs w:val="24"/>
+          <w:highlight w:val="yellow"/>
+        </w:rPr>
+        <w:t>x</w:t>
+      </w:r>
+      <w:r>
+        <w:rPr>
+          <w:rFonts w:ascii="Times New Roman" w:hAnsi="Times New Roman" w:cs="Times New Roman"/>
+          <w:sz w:val="24"/>
+          <w:szCs w:val="24"/>
+          <w:highlight w:val="yellow"/>
+        </w:rPr>
+        <w:t xml:space="preserve"> and </w:t>
+      </w:r>
+      <w:r>
+        <w:rPr>
+          <w:rFonts w:ascii="Times New Roman" w:hAnsi="Times New Roman" w:cs="Times New Roman"/>
+          <w:sz w:val="24"/>
+          <w:szCs w:val="24"/>
+        </w:rPr>
+        <w:t>x</w:t>
+      </w:r>
+      <w:r>
+        <w:rPr>
+          <w:rFonts w:ascii="Times New Roman" w:hAnsi="Times New Roman" w:cs="Times New Roman"/>
+          <w:sz w:val="24"/>
+          <w:szCs w:val="24"/>
+        </w:rPr>
+        <w:t xml:space="preserve"> show the output voltages for </w:t>
+      </w:r>
+      <w:r>
+        <w:rPr>
+          <w:rFonts w:ascii="Times New Roman" w:hAnsi="Times New Roman" w:cs="Times New Roman"/>
+          <w:sz w:val="24"/>
+          <w:szCs w:val="24"/>
+        </w:rPr>
+        <w:t>two</w:t>
+      </w:r>
+      <w:r>
+        <w:rPr>
+          <w:rFonts w:ascii="Times New Roman" w:hAnsi="Times New Roman" w:cs="Times New Roman"/>
+          <w:sz w:val="24"/>
+          <w:szCs w:val="24"/>
+        </w:rPr>
+        <w:t xml:space="preserve"> different duty cycles, D=0.</w:t>
+      </w:r>
+      <w:r>
+        <w:rPr>
+          <w:rFonts w:ascii="Times New Roman" w:hAnsi="Times New Roman" w:cs="Times New Roman"/>
+          <w:sz w:val="24"/>
+          <w:szCs w:val="24"/>
+        </w:rPr>
+        <w:t>1</w:t>
+      </w:r>
+      <w:r>
+        <w:rPr>
+          <w:rFonts w:ascii="Times New Roman" w:hAnsi="Times New Roman" w:cs="Times New Roman"/>
+          <w:sz w:val="24"/>
+          <w:szCs w:val="24"/>
+        </w:rPr>
+        <w:t xml:space="preserve"> and D=0.8. Theoretical and simulated duty cycles are extremely similar.</w:t>
+      </w:r>
+    </w:p>
+    <w:p>
+      <w:pPr>
+        <w:ind w:firstLine="708"/>
+        <w:jc w:val="center"/>
+        <w:rPr>
+          <w:rFonts w:ascii="Times New Roman" w:hAnsi="Times New Roman" w:cs="Times New Roman"/>
+          <w:i/>
+          <w:iCs/>
+          <w:sz w:val="24"/>
+          <w:szCs w:val="24"/>
+        </w:rPr>
+      </w:pPr>
+      <w:r>
+        <w:rPr>
+          <w:rFonts w:ascii="Times New Roman" w:hAnsi="Times New Roman" w:cs="Times New Roman"/>
+          <w:i/>
+          <w:iCs/>
+          <w:noProof/>
+          <w:sz w:val="24"/>
+          <w:szCs w:val="24"/>
+          <w:highlight w:val="yellow"/>
+        </w:rPr>
+        <w:lastRenderedPageBreak/>
+        <w:drawing>
+          <wp:anchor distT="0" distB="0" distL="114300" distR="114300" simplePos="0" relativeHeight="251658240" behindDoc="0" locked="0" layoutInCell="1" allowOverlap="1" wp14:anchorId="6909437B" wp14:editId="66BC4CDB">
+            <wp:simplePos x="0" y="0"/>
+            <wp:positionH relativeFrom="column">
+              <wp:posOffset>-816610</wp:posOffset>
+            </wp:positionH>
+            <wp:positionV relativeFrom="paragraph">
+              <wp:posOffset>0</wp:posOffset>
+            </wp:positionV>
+            <wp:extent cx="7435850" cy="3230880"/>
+            <wp:effectExtent l="0" t="0" r="0" b="7620"/>
+            <wp:wrapTopAndBottom/>
+            <wp:docPr id="12" name="Resim 12"/>
+            <wp:cNvGraphicFramePr>
+              <a:graphicFrameLocks xmlns:a="http://schemas.openxmlformats.org/drawingml/2006/main" noChangeAspect="1"/>
+            </wp:cNvGraphicFramePr>
+            <a:graphic xmlns:a="http://schemas.openxmlformats.org/drawingml/2006/main">
+              <a:graphicData uri="http://schemas.openxmlformats.org/drawingml/2006/picture">
+                <pic:pic xmlns:pic="http://schemas.openxmlformats.org/drawingml/2006/picture">
+                  <pic:nvPicPr>
+                    <pic:cNvPr id="0" name="Picture 3"/>
+                    <pic:cNvPicPr>
+                      <a:picLocks noChangeAspect="1" noChangeArrowheads="1"/>
+                    </pic:cNvPicPr>
+                  </pic:nvPicPr>
+                  <pic:blipFill>
+                    <a:blip r:embed="rId19" cstate="print">
+                      <a:extLst>
+                        <a:ext uri="{28A0092B-C50C-407E-A947-70E740481C1C}">
+                          <a14:useLocalDpi xmlns:a14="http://schemas.microsoft.com/office/drawing/2010/main" val="0"/>
+                        </a:ext>
+                      </a:extLst>
+                    </a:blip>
+                    <a:srcRect/>
+                    <a:stretch>
+                      <a:fillRect/>
+                    </a:stretch>
+                  </pic:blipFill>
+                  <pic:spPr bwMode="auto">
+                    <a:xfrm>
+                      <a:off x="0" y="0"/>
+                      <a:ext cx="7435850" cy="3230880"/>
+                    </a:xfrm>
+                    <a:prstGeom prst="rect">
+                      <a:avLst/>
+                    </a:prstGeom>
+                    <a:noFill/>
+                    <a:ln>
+                      <a:noFill/>
+                    </a:ln>
+                  </pic:spPr>
+                </pic:pic>
+              </a:graphicData>
+            </a:graphic>
+            <wp14:sizeRelH relativeFrom="margin">
+              <wp14:pctWidth>0</wp14:pctWidth>
+            </wp14:sizeRelH>
+            <wp14:sizeRelV relativeFrom="margin">
+              <wp14:pctHeight>0</wp14:pctHeight>
+            </wp14:sizeRelV>
+          </wp:anchor>
+        </w:drawing>
+      </w:r>
+      <w:r>
+        <w:rPr>
+          <w:rFonts w:ascii="Times New Roman" w:hAnsi="Times New Roman" w:cs="Times New Roman"/>
+          <w:i/>
+          <w:iCs/>
+          <w:sz w:val="24"/>
+          <w:szCs w:val="24"/>
+          <w:highlight w:val="yellow"/>
+        </w:rPr>
+        <w:t>Figure x</w:t>
+      </w:r>
+      <w:r>
+        <w:rPr>
+          <w:rFonts w:ascii="Times New Roman" w:hAnsi="Times New Roman" w:cs="Times New Roman"/>
+          <w:i/>
+          <w:iCs/>
+          <w:sz w:val="24"/>
+          <w:szCs w:val="24"/>
+        </w:rPr>
+        <w:t xml:space="preserve">. Output of the 555 Timer </w:t>
+      </w:r>
+      <w:r>
+        <w:rPr>
+          <w:rFonts w:ascii="Times New Roman" w:hAnsi="Times New Roman" w:cs="Times New Roman"/>
+          <w:i/>
+          <w:iCs/>
+          <w:sz w:val="24"/>
+          <w:szCs w:val="24"/>
+        </w:rPr>
+        <w:t xml:space="preserve">circuit </w:t>
+      </w:r>
+      <w:r>
+        <w:rPr>
+          <w:rFonts w:ascii="Times New Roman" w:hAnsi="Times New Roman" w:cs="Times New Roman"/>
+          <w:i/>
+          <w:iCs/>
+          <w:sz w:val="24"/>
+          <w:szCs w:val="24"/>
+        </w:rPr>
+        <w:t>for 10% duty cycle.</w:t>
+      </w:r>
+    </w:p>
+    <w:p>
+      <w:pPr>
+        <w:ind w:firstLine="708"/>
+        <w:jc w:val="center"/>
+        <w:rPr>
+          <w:rFonts w:ascii="Times New Roman" w:hAnsi="Times New Roman" w:cs="Times New Roman"/>
+          <w:i/>
+          <w:iCs/>
+          <w:sz w:val="24"/>
+          <w:szCs w:val="24"/>
+        </w:rPr>
+      </w:pPr>
+      <w:r>
+        <w:rPr>
+          <w:rFonts w:ascii="Times New Roman" w:hAnsi="Times New Roman" w:cs="Times New Roman"/>
+          <w:i/>
+          <w:iCs/>
+          <w:noProof/>
+          <w:sz w:val="24"/>
+          <w:szCs w:val="24"/>
+        </w:rPr>
+        <w:drawing>
+          <wp:anchor distT="0" distB="0" distL="114300" distR="114300" simplePos="0" relativeHeight="251659264" behindDoc="0" locked="0" layoutInCell="1" allowOverlap="1" wp14:anchorId="7BA49113" wp14:editId="1AE370B7">
+            <wp:simplePos x="0" y="0"/>
+            <wp:positionH relativeFrom="column">
+              <wp:posOffset>-808990</wp:posOffset>
+            </wp:positionH>
+            <wp:positionV relativeFrom="paragraph">
+              <wp:posOffset>287655</wp:posOffset>
+            </wp:positionV>
+            <wp:extent cx="7430770" cy="3238500"/>
+            <wp:effectExtent l="0" t="0" r="0" b="0"/>
+            <wp:wrapTopAndBottom/>
+            <wp:docPr id="13" name="Resim 13"/>
+            <wp:cNvGraphicFramePr>
+              <a:graphicFrameLocks xmlns:a="http://schemas.openxmlformats.org/drawingml/2006/main" noChangeAspect="1"/>
+            </wp:cNvGraphicFramePr>
+            <a:graphic xmlns:a="http://schemas.openxmlformats.org/drawingml/2006/main">
+              <a:graphicData uri="http://schemas.openxmlformats.org/drawingml/2006/picture">
+                <pic:pic xmlns:pic="http://schemas.openxmlformats.org/drawingml/2006/picture">
+                  <pic:nvPicPr>
+                    <pic:cNvPr id="0" name="Picture 4"/>
+                    <pic:cNvPicPr>
+                      <a:picLocks noChangeAspect="1" noChangeArrowheads="1"/>
+                    </pic:cNvPicPr>
+                  </pic:nvPicPr>
+                  <pic:blipFill>
+                    <a:blip r:embed="rId20" cstate="print">
+                      <a:extLst>
+                        <a:ext uri="{28A0092B-C50C-407E-A947-70E740481C1C}">
+                          <a14:useLocalDpi xmlns:a14="http://schemas.microsoft.com/office/drawing/2010/main" val="0"/>
+                        </a:ext>
+                      </a:extLst>
+                    </a:blip>
+                    <a:srcRect/>
+                    <a:stretch>
+                      <a:fillRect/>
+                    </a:stretch>
+                  </pic:blipFill>
+                  <pic:spPr bwMode="auto">
+                    <a:xfrm>
+                      <a:off x="0" y="0"/>
+                      <a:ext cx="7430770" cy="3238500"/>
+                    </a:xfrm>
+                    <a:prstGeom prst="rect">
+                      <a:avLst/>
+                    </a:prstGeom>
+                    <a:noFill/>
+                    <a:ln>
+                      <a:noFill/>
+                    </a:ln>
+                  </pic:spPr>
+                </pic:pic>
+              </a:graphicData>
+            </a:graphic>
+            <wp14:sizeRelH relativeFrom="margin">
+              <wp14:pctWidth>0</wp14:pctWidth>
+            </wp14:sizeRelH>
+            <wp14:sizeRelV relativeFrom="margin">
+              <wp14:pctHeight>0</wp14:pctHeight>
+            </wp14:sizeRelV>
+          </wp:anchor>
+        </w:drawing>
+      </w:r>
+    </w:p>
+    <w:p>
+      <w:pPr>
+        <w:ind w:firstLine="708"/>
+        <w:jc w:val="center"/>
+        <w:rPr>
+          <w:rFonts w:ascii="Times New Roman" w:hAnsi="Times New Roman" w:cs="Times New Roman"/>
+          <w:i/>
+          <w:iCs/>
+          <w:sz w:val="24"/>
+          <w:szCs w:val="24"/>
+        </w:rPr>
+      </w:pPr>
+      <w:r>
+        <w:rPr>
+          <w:rFonts w:ascii="Times New Roman" w:hAnsi="Times New Roman" w:cs="Times New Roman"/>
+          <w:i/>
+          <w:iCs/>
+          <w:sz w:val="24"/>
+          <w:szCs w:val="24"/>
+          <w:highlight w:val="yellow"/>
+        </w:rPr>
+        <w:t>Figure x.</w:t>
+      </w:r>
+      <w:r>
+        <w:rPr>
+          <w:rFonts w:ascii="Times New Roman" w:hAnsi="Times New Roman" w:cs="Times New Roman"/>
+          <w:i/>
+          <w:iCs/>
+          <w:sz w:val="24"/>
+          <w:szCs w:val="24"/>
+        </w:rPr>
+        <w:t xml:space="preserve"> </w:t>
+      </w:r>
+      <w:r>
+        <w:rPr>
+          <w:rFonts w:ascii="Times New Roman" w:hAnsi="Times New Roman" w:cs="Times New Roman"/>
+          <w:i/>
+          <w:iCs/>
+          <w:sz w:val="24"/>
+          <w:szCs w:val="24"/>
+        </w:rPr>
+        <w:t xml:space="preserve">Output of the 555 Timer </w:t>
+      </w:r>
+      <w:r>
+        <w:rPr>
+          <w:rFonts w:ascii="Times New Roman" w:hAnsi="Times New Roman" w:cs="Times New Roman"/>
+          <w:i/>
+          <w:iCs/>
+          <w:sz w:val="24"/>
+          <w:szCs w:val="24"/>
+        </w:rPr>
+        <w:t xml:space="preserve">circuit </w:t>
+      </w:r>
+      <w:r>
+        <w:rPr>
+          <w:rFonts w:ascii="Times New Roman" w:hAnsi="Times New Roman" w:cs="Times New Roman"/>
+          <w:i/>
+          <w:iCs/>
+          <w:sz w:val="24"/>
+          <w:szCs w:val="24"/>
+        </w:rPr>
+        <w:t xml:space="preserve">for </w:t>
+      </w:r>
+      <w:r>
+        <w:rPr>
+          <w:rFonts w:ascii="Times New Roman" w:hAnsi="Times New Roman" w:cs="Times New Roman"/>
+          <w:i/>
+          <w:iCs/>
+          <w:sz w:val="24"/>
+          <w:szCs w:val="24"/>
+        </w:rPr>
+        <w:t>8</w:t>
+      </w:r>
+      <w:r>
+        <w:rPr>
+          <w:rFonts w:ascii="Times New Roman" w:hAnsi="Times New Roman" w:cs="Times New Roman"/>
+          <w:i/>
+          <w:iCs/>
+          <w:sz w:val="24"/>
+          <w:szCs w:val="24"/>
+        </w:rPr>
+        <w:t>0% duty cycle</w:t>
+      </w:r>
+      <w:r>
+        <w:rPr>
+          <w:rFonts w:ascii="Times New Roman" w:hAnsi="Times New Roman" w:cs="Times New Roman"/>
+          <w:i/>
+          <w:iCs/>
+          <w:sz w:val="24"/>
+          <w:szCs w:val="24"/>
+        </w:rPr>
+        <w:t>.</w:t>
+      </w:r>
     </w:p>
     <w:p>
       <w:pPr>
@@ -5012,6 +5880,7 @@
           <w:sz w:val="40"/>
           <w:szCs w:val="40"/>
         </w:rPr>
+        <w:lastRenderedPageBreak/>
         <w:t xml:space="preserve">Conclusion </w:t>
       </w:r>
     </w:p>

</xml_diff>

<commit_message>
Thermal analysis of selected diodes were added to the report.
</commit_message>
<xml_diff>
--- a/Simulation Report.docx
+++ b/Simulation Report.docx
@@ -577,6 +577,7 @@
     <w:p>
       <w:pPr>
         <w:ind w:firstLine="360"/>
+        <w:jc w:val="both"/>
         <w:rPr>
           <w:rFonts w:ascii="Times New Roman" w:hAnsi="Times New Roman" w:cs="Times New Roman"/>
           <w:sz w:val="24"/>
@@ -595,6 +596,7 @@
     <w:p>
       <w:pPr>
         <w:ind w:firstLine="360"/>
+        <w:jc w:val="both"/>
         <w:rPr>
           <w:rFonts w:ascii="Times New Roman" w:hAnsi="Times New Roman" w:cs="Times New Roman"/>
           <w:sz w:val="24"/>
@@ -613,6 +615,7 @@
     <w:p>
       <w:pPr>
         <w:ind w:firstLine="360"/>
+        <w:jc w:val="both"/>
         <w:rPr>
           <w:rFonts w:ascii="Times New Roman" w:hAnsi="Times New Roman" w:cs="Times New Roman"/>
           <w:sz w:val="24"/>
@@ -3883,7 +3886,7 @@
           <w:sz w:val="24"/>
           <w:szCs w:val="24"/>
         </w:rPr>
-        <w:t>. Circuit schematic for simulation of  three phase diode rectifier.</w:t>
+        <w:t>. Circuit schematic for simulation of three phase diode rectifier.</w:t>
       </w:r>
     </w:p>
     <w:p>
@@ -4751,6 +4754,7 @@
     </w:p>
     <w:p>
       <w:pPr>
+        <w:jc w:val="both"/>
         <w:rPr>
           <w:rFonts w:ascii="Times New Roman" w:hAnsi="Times New Roman" w:cs="Times New Roman"/>
           <w:sz w:val="24"/>
@@ -4972,6 +4976,7 @@
     </w:p>
     <w:p>
       <w:pPr>
+        <w:jc w:val="both"/>
         <w:rPr>
           <w:rFonts w:ascii="Times New Roman" w:eastAsiaTheme="minorEastAsia" w:hAnsi="Times New Roman" w:cs="Times New Roman"/>
           <w:sz w:val="24"/>
@@ -4985,31 +4990,7 @@
           <w:szCs w:val="24"/>
         </w:rPr>
         <w:lastRenderedPageBreak/>
-        <w:t xml:space="preserve">MOSFET voltage and current waveforms are </w:t>
-      </w:r>
-      <w:r>
-        <w:rPr>
-          <w:rFonts w:ascii="Times New Roman" w:eastAsiaTheme="minorEastAsia" w:hAnsi="Times New Roman" w:cs="Times New Roman"/>
-          <w:sz w:val="24"/>
-          <w:szCs w:val="24"/>
-        </w:rPr>
-        <w:t>seen</w:t>
-      </w:r>
-      <w:r>
-        <w:rPr>
-          <w:rFonts w:ascii="Times New Roman" w:eastAsiaTheme="minorEastAsia" w:hAnsi="Times New Roman" w:cs="Times New Roman"/>
-          <w:sz w:val="24"/>
-          <w:szCs w:val="24"/>
-        </w:rPr>
-        <w:t xml:space="preserve"> in Figure </w:t>
-      </w:r>
-      <w:r>
-        <w:rPr>
-          <w:rFonts w:ascii="Times New Roman" w:eastAsiaTheme="minorEastAsia" w:hAnsi="Times New Roman" w:cs="Times New Roman"/>
-          <w:sz w:val="24"/>
-          <w:szCs w:val="24"/>
-        </w:rPr>
-        <w:t>4</w:t>
+        <w:t>MOSFET voltage and current waveforms are seen in Figure 4</w:t>
       </w:r>
       <w:r>
         <w:rPr>
@@ -5195,6 +5176,7 @@
     </w:p>
     <w:p>
       <w:pPr>
+        <w:jc w:val="both"/>
         <w:rPr>
           <w:rFonts w:ascii="Times New Roman" w:eastAsiaTheme="minorEastAsia" w:hAnsi="Times New Roman" w:cs="Times New Roman"/>
           <w:sz w:val="24"/>
@@ -5496,10 +5478,11 @@
         <w:t>Three Phase Diode Rectifier and Buck Converter Simulation</w:t>
       </w:r>
     </w:p>
-    <w:p/>
     <w:p>
       <w:pPr>
         <w:spacing w:line="256" w:lineRule="auto"/>
+        <w:ind w:firstLine="360"/>
+        <w:jc w:val="both"/>
         <w:rPr>
           <w:rFonts w:ascii="Calibri" w:eastAsia="Calibri" w:hAnsi="Calibri" w:cs="Times New Roman"/>
         </w:rPr>
@@ -5606,6 +5589,8 @@
     <w:p>
       <w:pPr>
         <w:spacing w:line="256" w:lineRule="auto"/>
+        <w:ind w:firstLine="708"/>
+        <w:jc w:val="both"/>
         <w:rPr>
           <w:rFonts w:ascii="Calibri" w:eastAsia="Calibri" w:hAnsi="Calibri" w:cs="Times New Roman"/>
         </w:rPr>
@@ -5699,6 +5684,8 @@
     <w:p>
       <w:pPr>
         <w:spacing w:line="256" w:lineRule="auto"/>
+        <w:ind w:firstLine="708"/>
+        <w:jc w:val="both"/>
         <w:rPr>
           <w:rFonts w:ascii="Calibri" w:eastAsia="Calibri" w:hAnsi="Calibri" w:cs="Times New Roman"/>
         </w:rPr>
@@ -5707,7 +5694,6 @@
         <w:rPr>
           <w:rFonts w:ascii="Calibri" w:eastAsia="Arial" w:hAnsi="Calibri" w:cs="Times New Roman"/>
         </w:rPr>
-        <w:lastRenderedPageBreak/>
         <w:t>However, even with duty cycle of 10%, the motor responds with an inrush current with peak value of 25A before speeding up and reaching its steady state as seen in Figure 15.</w:t>
       </w:r>
     </w:p>
@@ -5723,6 +5709,7 @@
           <w:rFonts w:ascii="Calibri" w:eastAsia="Arial" w:hAnsi="Calibri" w:cs="Times New Roman"/>
           <w:noProof/>
         </w:rPr>
+        <w:lastRenderedPageBreak/>
         <w:drawing>
           <wp:inline distT="0" distB="0" distL="0" distR="0" wp14:anchorId="5F2D892A" wp14:editId="70F3EC31">
             <wp:extent cx="5759450" cy="2692400"/>
@@ -5980,6 +5967,7 @@
     <w:p>
       <w:pPr>
         <w:spacing w:line="256" w:lineRule="auto"/>
+        <w:jc w:val="both"/>
         <w:rPr>
           <w:rFonts w:ascii="Calibri" w:eastAsia="Calibri" w:hAnsi="Calibri" w:cs="Times New Roman"/>
         </w:rPr>
@@ -6089,6 +6077,8 @@
     <w:p>
       <w:pPr>
         <w:spacing w:line="256" w:lineRule="auto"/>
+        <w:ind w:firstLine="708"/>
+        <w:jc w:val="both"/>
         <w:rPr>
           <w:rFonts w:ascii="Calibri" w:eastAsia="Calibri" w:hAnsi="Calibri" w:cs="Times New Roman"/>
         </w:rPr>
@@ -6103,6 +6093,8 @@
     <w:p>
       <w:pPr>
         <w:spacing w:line="256" w:lineRule="auto"/>
+        <w:ind w:firstLine="708"/>
+        <w:jc w:val="both"/>
         <w:rPr>
           <w:rFonts w:ascii="Calibri" w:eastAsia="Calibri" w:hAnsi="Calibri" w:cs="Times New Roman"/>
         </w:rPr>
@@ -6117,6 +6109,8 @@
     <w:p>
       <w:pPr>
         <w:spacing w:line="256" w:lineRule="auto"/>
+        <w:ind w:firstLine="708"/>
+        <w:jc w:val="both"/>
         <w:rPr>
           <w:rFonts w:ascii="Calibri" w:eastAsia="Calibri" w:hAnsi="Calibri" w:cs="Times New Roman"/>
         </w:rPr>
@@ -6212,6 +6206,8 @@
     <w:p>
       <w:pPr>
         <w:spacing w:line="256" w:lineRule="auto"/>
+        <w:ind w:firstLine="708"/>
+        <w:jc w:val="both"/>
         <w:rPr>
           <w:rFonts w:ascii="Calibri" w:eastAsia="Calibri" w:hAnsi="Calibri" w:cs="Times New Roman"/>
         </w:rPr>
@@ -6402,6 +6398,8 @@
     <w:p>
       <w:pPr>
         <w:spacing w:line="256" w:lineRule="auto"/>
+        <w:ind w:firstLine="708"/>
+        <w:jc w:val="both"/>
         <w:rPr>
           <w:rFonts w:ascii="Calibri" w:eastAsia="Calibri" w:hAnsi="Calibri" w:cs="Times New Roman"/>
         </w:rPr>
@@ -6651,6 +6649,14 @@
           <w:szCs w:val="24"/>
         </w:rPr>
         <w:t>R2/(R3+R2) (R1 is very small).</w:t>
+      </w:r>
+      <w:r>
+        <w:rPr>
+          <w:rFonts w:ascii="Times New Roman" w:eastAsia="Arial" w:hAnsi="Times New Roman" w:cs="Times New Roman"/>
+          <w:sz w:val="24"/>
+          <w:szCs w:val="24"/>
+        </w:rPr>
+        <w:t xml:space="preserve"> (1)</w:t>
       </w:r>
     </w:p>
     <w:p>
@@ -6966,23 +6972,7 @@
           <w:sz w:val="24"/>
           <w:szCs w:val="24"/>
         </w:rPr>
-        <w:t>0 A average current</w:t>
-      </w:r>
-      <w:r>
-        <w:rPr>
-          <w:rFonts w:ascii="Times New Roman" w:hAnsi="Times New Roman" w:cs="Times New Roman"/>
-          <w:sz w:val="24"/>
-          <w:szCs w:val="24"/>
-        </w:rPr>
-        <w:t xml:space="preserve">. </w:t>
-      </w:r>
-      <w:r>
-        <w:rPr>
-          <w:rFonts w:ascii="Times New Roman" w:hAnsi="Times New Roman" w:cs="Times New Roman"/>
-          <w:sz w:val="24"/>
-          <w:szCs w:val="24"/>
-        </w:rPr>
-        <w:t xml:space="preserve">According to the findings of the simulation, the MOSFET's voltage rating must be </w:t>
+        <w:t xml:space="preserve">0 A average current. According to the findings of the simulation, the MOSFET's voltage rating must be </w:t>
       </w:r>
       <w:r>
         <w:rPr>
@@ -7007,15 +6997,7 @@
           <w:sz w:val="24"/>
           <w:szCs w:val="24"/>
         </w:rPr>
-        <w:t xml:space="preserve">5V. IXGH24N60C4D1 N Channel IGBT </w:t>
-      </w:r>
-      <w:r>
-        <w:rPr>
-          <w:rFonts w:ascii="Times New Roman" w:hAnsi="Times New Roman" w:cs="Times New Roman"/>
-          <w:sz w:val="24"/>
-          <w:szCs w:val="24"/>
-        </w:rPr>
-        <w:t>is available and a good choice for the design.</w:t>
+        <w:t>5V. IXGH24N60C4D1 N Channel IGBT is available and a good choice for the design.</w:t>
       </w:r>
     </w:p>
     <w:p>
@@ -7030,6 +7012,7 @@
       <w:r>
         <w:rPr>
           <w:rFonts w:ascii="Times New Roman" w:hAnsi="Times New Roman" w:cs="Times New Roman"/>
+          <w:noProof/>
           <w:sz w:val="24"/>
           <w:szCs w:val="24"/>
         </w:rPr>
@@ -7148,6 +7131,7 @@
     <w:p>
       <w:pPr>
         <w:ind w:firstLine="708"/>
+        <w:jc w:val="both"/>
         <w:rPr>
           <w:rFonts w:ascii="Times New Roman" w:hAnsi="Times New Roman" w:cs="Times New Roman"/>
           <w:sz w:val="24"/>
@@ -7317,6 +7301,7 @@
     </w:p>
     <w:p>
       <w:pPr>
+        <w:jc w:val="both"/>
         <w:rPr>
           <w:rFonts w:ascii="Times New Roman" w:hAnsi="Times New Roman" w:cs="Times New Roman"/>
           <w:b/>
@@ -7339,6 +7324,7 @@
     <w:p>
       <w:pPr>
         <w:ind w:firstLine="708"/>
+        <w:jc w:val="both"/>
         <w:rPr>
           <w:rFonts w:ascii="Times New Roman" w:hAnsi="Times New Roman" w:cs="Times New Roman"/>
           <w:sz w:val="24"/>
@@ -7388,6 +7374,7 @@
     </w:p>
     <w:p>
       <w:pPr>
+        <w:jc w:val="both"/>
         <w:rPr>
           <w:rFonts w:ascii="Times New Roman" w:hAnsi="Times New Roman" w:cs="Times New Roman"/>
           <w:b/>
@@ -7410,43 +7397,20 @@
     <w:p>
       <w:pPr>
         <w:ind w:firstLine="708"/>
-        <w:rPr>
-          <w:rFonts w:ascii="Times New Roman" w:hAnsi="Times New Roman" w:cs="Times New Roman"/>
-          <w:sz w:val="24"/>
-          <w:szCs w:val="24"/>
-        </w:rPr>
-      </w:pPr>
-      <w:r>
-        <w:rPr>
-          <w:rFonts w:ascii="Times New Roman" w:hAnsi="Times New Roman" w:cs="Times New Roman"/>
-          <w:sz w:val="24"/>
-          <w:szCs w:val="24"/>
-        </w:rPr>
-        <w:t>T</w:t>
-      </w:r>
-      <w:r>
-        <w:rPr>
-          <w:rFonts w:ascii="Times New Roman" w:hAnsi="Times New Roman" w:cs="Times New Roman"/>
-          <w:sz w:val="24"/>
-          <w:szCs w:val="24"/>
-        </w:rPr>
-        <w:t xml:space="preserve">o reduce the voltage ripple, we </w:t>
-      </w:r>
-      <w:r>
-        <w:rPr>
-          <w:rFonts w:ascii="Times New Roman" w:hAnsi="Times New Roman" w:cs="Times New Roman"/>
-          <w:sz w:val="24"/>
-          <w:szCs w:val="24"/>
-        </w:rPr>
-        <w:t>decided to place</w:t>
-      </w:r>
-      <w:r>
-        <w:rPr>
-          <w:rFonts w:ascii="Times New Roman" w:hAnsi="Times New Roman" w:cs="Times New Roman"/>
-          <w:sz w:val="24"/>
-          <w:szCs w:val="24"/>
-        </w:rPr>
-        <w:t xml:space="preserve"> a capacitor after the rectifier component. After factoring in a safety margin, we came to the decision to utilize a 100F 400V capacitor</w:t>
+        <w:jc w:val="both"/>
+        <w:rPr>
+          <w:rFonts w:ascii="Times New Roman" w:hAnsi="Times New Roman" w:cs="Times New Roman"/>
+          <w:sz w:val="24"/>
+          <w:szCs w:val="24"/>
+        </w:rPr>
+      </w:pPr>
+      <w:r>
+        <w:rPr>
+          <w:rFonts w:ascii="Times New Roman" w:hAnsi="Times New Roman" w:cs="Times New Roman"/>
+          <w:sz w:val="24"/>
+          <w:szCs w:val="24"/>
+        </w:rPr>
+        <w:t>To reduce the voltage ripple, we decided to place a capacitor after the rectifier component. After factoring in a safety margin, we came to the decision to utilize a 100F 400V capacitor</w:t>
       </w:r>
       <w:r>
         <w:rPr>
@@ -7522,6 +7486,2016 @@
           <w:szCs w:val="28"/>
         </w:rPr>
       </w:pPr>
+      <w:r>
+        <w:rPr>
+          <w:rFonts w:ascii="Times New Roman" w:hAnsi="Times New Roman" w:cs="Times New Roman"/>
+          <w:b/>
+          <w:bCs/>
+          <w:sz w:val="28"/>
+          <w:szCs w:val="28"/>
+        </w:rPr>
+        <w:t>IGBT</w:t>
+      </w:r>
+    </w:p>
+    <w:p>
+      <w:pPr>
+        <w:rPr>
+          <w:rFonts w:ascii="Times New Roman" w:hAnsi="Times New Roman" w:cs="Times New Roman"/>
+          <w:b/>
+          <w:bCs/>
+          <w:sz w:val="28"/>
+          <w:szCs w:val="28"/>
+        </w:rPr>
+      </w:pPr>
+      <w:r>
+        <w:rPr>
+          <w:rFonts w:ascii="Times New Roman" w:hAnsi="Times New Roman" w:cs="Times New Roman"/>
+          <w:b/>
+          <w:bCs/>
+          <w:sz w:val="28"/>
+          <w:szCs w:val="28"/>
+        </w:rPr>
+        <w:t>Bridge</w:t>
+      </w:r>
+      <w:r>
+        <w:rPr>
+          <w:rFonts w:ascii="Times New Roman" w:hAnsi="Times New Roman" w:cs="Times New Roman"/>
+          <w:b/>
+          <w:bCs/>
+          <w:sz w:val="28"/>
+          <w:szCs w:val="28"/>
+        </w:rPr>
+        <w:t xml:space="preserve"> Diode</w:t>
+      </w:r>
+    </w:p>
+    <w:p>
+      <w:pPr>
+        <w:jc w:val="both"/>
+        <w:rPr>
+          <w:rFonts w:ascii="Times New Roman" w:hAnsi="Times New Roman" w:cs="Times New Roman"/>
+          <w:sz w:val="24"/>
+          <w:szCs w:val="24"/>
+        </w:rPr>
+      </w:pPr>
+      <w:r>
+        <w:rPr>
+          <w:rFonts w:ascii="Times New Roman" w:eastAsiaTheme="minorEastAsia" w:hAnsi="Times New Roman" w:cs="Times New Roman"/>
+          <w:bCs/>
+          <w:sz w:val="24"/>
+          <w:szCs w:val="24"/>
+        </w:rPr>
+        <w:t xml:space="preserve">At room temperature 25°C, The forward voltage drop at forward current of 30A is 1.28V, which makes conduction loss of 38.4W. This voltage drop and loss decreases with increasing junction temperature and it is not going to draw that much current all the time but for worst case scenario, we assume that it is going to operate with this heat dissipation. In which case without heatsink or fan, the junction temperature will be 1945 °C from </w:t>
+      </w:r>
+      <w:r>
+        <w:rPr>
+          <w:rFonts w:ascii="Times New Roman" w:eastAsiaTheme="minorEastAsia" w:hAnsi="Times New Roman" w:cs="Times New Roman"/>
+          <w:bCs/>
+          <w:sz w:val="24"/>
+          <w:szCs w:val="24"/>
+          <w:highlight w:val="yellow"/>
+        </w:rPr>
+        <w:t xml:space="preserve">Equation </w:t>
+      </w:r>
+      <w:r>
+        <w:rPr>
+          <w:rFonts w:ascii="Times New Roman" w:eastAsiaTheme="minorEastAsia" w:hAnsi="Times New Roman" w:cs="Times New Roman"/>
+          <w:bCs/>
+          <w:sz w:val="24"/>
+          <w:szCs w:val="24"/>
+          <w:highlight w:val="yellow"/>
+        </w:rPr>
+        <w:t>x</w:t>
+      </w:r>
+      <w:r>
+        <w:rPr>
+          <w:rFonts w:ascii="Times New Roman" w:eastAsiaTheme="minorEastAsia" w:hAnsi="Times New Roman" w:cs="Times New Roman"/>
+          <w:bCs/>
+          <w:sz w:val="24"/>
+          <w:szCs w:val="24"/>
+        </w:rPr>
+        <w:t xml:space="preserve"> as thermal resistance junction to ambient is 50 K/W. Therefore, we need to have a heatsink to protect the device from overtemperature during inrush current. If we assume that case temperature is constant with 25°C, then junction temperature will be 175°C which is the upper border of normal condition. Considering that increasing temperature decreases the heat dissipation and this inrush current duration is very small compared to heating time constant, a heatsink without a fan would be sufficient.</w:t>
+      </w:r>
+    </w:p>
+    <w:p>
+      <w:pPr>
+        <w:ind w:left="3540"/>
+        <w:rPr>
+          <w:rFonts w:ascii="Times New Roman" w:hAnsi="Times New Roman" w:cs="Times New Roman"/>
+          <w:b/>
+          <w:bCs/>
+          <w:sz w:val="28"/>
+          <w:szCs w:val="28"/>
+        </w:rPr>
+      </w:pPr>
+      <m:oMath>
+        <m:sSub>
+          <m:sSubPr>
+            <m:ctrlPr>
+              <w:rPr>
+                <w:rFonts w:ascii="Cambria Math" w:hAnsi="Cambria Math"/>
+              </w:rPr>
+            </m:ctrlPr>
+          </m:sSubPr>
+          <m:e>
+            <m:r>
+              <w:rPr>
+                <w:rFonts w:ascii="Cambria Math" w:hAnsi="Cambria Math"/>
+              </w:rPr>
+              <m:t>T</m:t>
+            </m:r>
+          </m:e>
+          <m:sub>
+            <m:r>
+              <w:rPr>
+                <w:rFonts w:ascii="Cambria Math" w:hAnsi="Cambria Math"/>
+              </w:rPr>
+              <m:t>j</m:t>
+            </m:r>
+          </m:sub>
+        </m:sSub>
+        <m:r>
+          <w:rPr>
+            <w:rFonts w:ascii="Cambria Math" w:eastAsia="Cambria Math" w:hAnsi="Cambria Math" w:cs="Cambria Math"/>
+          </w:rPr>
+          <m:t>=</m:t>
+        </m:r>
+        <m:sSub>
+          <m:sSubPr>
+            <m:ctrlPr>
+              <w:rPr>
+                <w:rFonts w:ascii="Cambria Math" w:hAnsi="Cambria Math"/>
+              </w:rPr>
+            </m:ctrlPr>
+          </m:sSubPr>
+          <m:e>
+            <m:r>
+              <w:rPr>
+                <w:rFonts w:ascii="Cambria Math" w:hAnsi="Cambria Math"/>
+              </w:rPr>
+              <m:t>T</m:t>
+            </m:r>
+          </m:e>
+          <m:sub>
+            <m:r>
+              <w:rPr>
+                <w:rFonts w:ascii="Cambria Math" w:hAnsi="Cambria Math"/>
+              </w:rPr>
+              <m:t>amb</m:t>
+            </m:r>
+          </m:sub>
+        </m:sSub>
+        <m:r>
+          <w:rPr>
+            <w:rFonts w:ascii="Cambria Math" w:eastAsia="Cambria Math" w:hAnsi="Cambria Math" w:cs="Cambria Math"/>
+          </w:rPr>
+          <m:t>+</m:t>
+        </m:r>
+        <m:f>
+          <m:fPr>
+            <m:ctrlPr>
+              <w:rPr>
+                <w:rFonts w:ascii="Cambria Math" w:hAnsi="Cambria Math"/>
+              </w:rPr>
+            </m:ctrlPr>
+          </m:fPr>
+          <m:num>
+            <m:r>
+              <w:rPr>
+                <w:rFonts w:ascii="Cambria Math" w:hAnsi="Cambria Math"/>
+              </w:rPr>
+              <m:t>P</m:t>
+            </m:r>
+          </m:num>
+          <m:den>
+            <m:sSub>
+              <m:sSubPr>
+                <m:ctrlPr>
+                  <w:rPr>
+                    <w:rFonts w:ascii="Cambria Math" w:hAnsi="Cambria Math"/>
+                  </w:rPr>
+                </m:ctrlPr>
+              </m:sSubPr>
+              <m:e>
+                <m:r>
+                  <w:rPr>
+                    <w:rFonts w:ascii="Cambria Math" w:hAnsi="Cambria Math"/>
+                  </w:rPr>
+                  <m:t>R</m:t>
+                </m:r>
+              </m:e>
+              <m:sub>
+                <m:r>
+                  <w:rPr>
+                    <w:rFonts w:ascii="Cambria Math" w:hAnsi="Cambria Math"/>
+                  </w:rPr>
+                  <m:t>j,amb</m:t>
+                </m:r>
+              </m:sub>
+            </m:sSub>
+          </m:den>
+        </m:f>
+      </m:oMath>
+      <w:r>
+        <w:rPr>
+          <w:rFonts w:ascii="Times New Roman" w:eastAsiaTheme="minorEastAsia" w:hAnsi="Times New Roman" w:cs="Times New Roman"/>
+          <w:b/>
+          <w:bCs/>
+          <w:sz w:val="28"/>
+          <w:szCs w:val="28"/>
+        </w:rPr>
+        <w:tab/>
+      </w:r>
+      <w:r>
+        <w:rPr>
+          <w:rFonts w:ascii="Times New Roman" w:eastAsiaTheme="minorEastAsia" w:hAnsi="Times New Roman" w:cs="Times New Roman"/>
+          <w:b/>
+          <w:bCs/>
+          <w:sz w:val="28"/>
+          <w:szCs w:val="28"/>
+        </w:rPr>
+        <w:tab/>
+      </w:r>
+      <w:r>
+        <w:rPr>
+          <w:rFonts w:ascii="Times New Roman" w:eastAsiaTheme="minorEastAsia" w:hAnsi="Times New Roman" w:cs="Times New Roman"/>
+          <w:b/>
+          <w:bCs/>
+          <w:sz w:val="28"/>
+          <w:szCs w:val="28"/>
+        </w:rPr>
+        <w:tab/>
+      </w:r>
+      <w:r>
+        <w:rPr>
+          <w:rFonts w:ascii="Times New Roman" w:eastAsiaTheme="minorEastAsia" w:hAnsi="Times New Roman" w:cs="Times New Roman"/>
+          <w:b/>
+          <w:bCs/>
+          <w:sz w:val="28"/>
+          <w:szCs w:val="28"/>
+        </w:rPr>
+        <w:tab/>
+      </w:r>
+      <w:r>
+        <w:rPr>
+          <w:rFonts w:ascii="Times New Roman" w:eastAsiaTheme="minorEastAsia" w:hAnsi="Times New Roman" w:cs="Times New Roman"/>
+          <w:b/>
+          <w:bCs/>
+          <w:sz w:val="28"/>
+          <w:szCs w:val="28"/>
+        </w:rPr>
+        <w:tab/>
+      </w:r>
+      <w:r>
+        <w:rPr>
+          <w:rFonts w:ascii="Times New Roman" w:eastAsiaTheme="minorEastAsia" w:hAnsi="Times New Roman" w:cs="Times New Roman"/>
+          <w:sz w:val="24"/>
+          <w:szCs w:val="24"/>
+          <w:highlight w:val="yellow"/>
+        </w:rPr>
+        <w:t>(</w:t>
+      </w:r>
+      <w:r>
+        <w:rPr>
+          <w:rFonts w:ascii="Times New Roman" w:eastAsiaTheme="minorEastAsia" w:hAnsi="Times New Roman" w:cs="Times New Roman"/>
+          <w:sz w:val="24"/>
+          <w:szCs w:val="24"/>
+          <w:highlight w:val="yellow"/>
+        </w:rPr>
+        <w:t>x</w:t>
+      </w:r>
+      <w:r>
+        <w:rPr>
+          <w:rFonts w:ascii="Times New Roman" w:eastAsiaTheme="minorEastAsia" w:hAnsi="Times New Roman" w:cs="Times New Roman"/>
+          <w:sz w:val="24"/>
+          <w:szCs w:val="24"/>
+          <w:highlight w:val="yellow"/>
+        </w:rPr>
+        <w:t>)</w:t>
+      </w:r>
+    </w:p>
+    <w:p>
+      <w:pPr>
+        <w:rPr>
+          <w:rFonts w:ascii="Times New Roman" w:hAnsi="Times New Roman" w:cs="Times New Roman"/>
+          <w:b/>
+          <w:bCs/>
+          <w:sz w:val="28"/>
+          <w:szCs w:val="28"/>
+        </w:rPr>
+      </w:pPr>
+    </w:p>
+    <w:p>
+      <w:pPr>
+        <w:rPr>
+          <w:rFonts w:ascii="Times New Roman" w:hAnsi="Times New Roman" w:cs="Times New Roman"/>
+          <w:b/>
+          <w:bCs/>
+          <w:sz w:val="28"/>
+          <w:szCs w:val="28"/>
+        </w:rPr>
+      </w:pPr>
+      <w:r>
+        <w:rPr>
+          <w:rFonts w:ascii="Times New Roman" w:hAnsi="Times New Roman" w:cs="Times New Roman"/>
+          <w:b/>
+          <w:bCs/>
+          <w:sz w:val="28"/>
+          <w:szCs w:val="28"/>
+        </w:rPr>
+        <w:t xml:space="preserve">Free Wheeling Diode </w:t>
+      </w:r>
+    </w:p>
+    <w:p>
+      <w:pPr>
+        <w:ind w:left="360" w:firstLine="348"/>
+        <w:jc w:val="both"/>
+        <w:rPr>
+          <w:rFonts w:ascii="Times New Roman" w:hAnsi="Times New Roman" w:cs="Times New Roman"/>
+        </w:rPr>
+      </w:pPr>
+      <w:r>
+        <w:rPr>
+          <w:rFonts w:ascii="Times New Roman" w:hAnsi="Times New Roman" w:cs="Times New Roman"/>
+        </w:rPr>
+        <w:t>The following formula can be used to determine the losses for the free-wheeling diode at the end of the buck converter:</w:t>
+      </w:r>
+    </w:p>
+    <w:p>
+      <w:pPr>
+        <w:rPr>
+          <w:rFonts w:ascii="Times New Roman" w:eastAsiaTheme="minorEastAsia" w:hAnsi="Times New Roman" w:cs="Times New Roman"/>
+        </w:rPr>
+      </w:pPr>
+      <w:r>
+        <w:rPr>
+          <w:rFonts w:ascii="Times New Roman" w:eastAsiaTheme="minorEastAsia" w:hAnsi="Times New Roman" w:cs="Times New Roman"/>
+        </w:rPr>
+        <w:t xml:space="preserve">                                                   </w:t>
+      </w:r>
+      <w:r>
+        <w:rPr>
+          <w:rFonts w:ascii="Times New Roman" w:eastAsiaTheme="minorEastAsia" w:hAnsi="Times New Roman" w:cs="Times New Roman"/>
+        </w:rPr>
+        <w:t xml:space="preserve">           </w:t>
+      </w:r>
+      <w:r>
+        <w:rPr>
+          <w:rFonts w:ascii="Times New Roman" w:eastAsiaTheme="minorEastAsia" w:hAnsi="Times New Roman" w:cs="Times New Roman"/>
+        </w:rPr>
+        <w:t xml:space="preserve">  </w:t>
+      </w:r>
+      <m:oMath>
+        <m:sSub>
+          <m:sSubPr>
+            <m:ctrlPr>
+              <w:rPr>
+                <w:rFonts w:ascii="Cambria Math" w:hAnsi="Cambria Math" w:cs="Times New Roman"/>
+                <w:i/>
+              </w:rPr>
+            </m:ctrlPr>
+          </m:sSubPr>
+          <m:e>
+            <m:r>
+              <w:rPr>
+                <w:rFonts w:ascii="Cambria Math" w:hAnsi="Cambria Math" w:cs="Times New Roman"/>
+              </w:rPr>
+              <m:t>P</m:t>
+            </m:r>
+          </m:e>
+          <m:sub>
+            <m:r>
+              <w:rPr>
+                <w:rFonts w:ascii="Cambria Math" w:hAnsi="Cambria Math" w:cs="Times New Roman"/>
+              </w:rPr>
+              <m:t>conduction</m:t>
+            </m:r>
+          </m:sub>
+        </m:sSub>
+        <m:r>
+          <w:rPr>
+            <w:rFonts w:ascii="Cambria Math" w:hAnsi="Cambria Math" w:cs="Times New Roman"/>
+          </w:rPr>
+          <m:t>=</m:t>
+        </m:r>
+        <m:sSub>
+          <m:sSubPr>
+            <m:ctrlPr>
+              <w:rPr>
+                <w:rFonts w:ascii="Cambria Math" w:hAnsi="Cambria Math" w:cs="Times New Roman"/>
+                <w:i/>
+              </w:rPr>
+            </m:ctrlPr>
+          </m:sSubPr>
+          <m:e>
+            <m:r>
+              <w:rPr>
+                <w:rFonts w:ascii="Cambria Math" w:hAnsi="Cambria Math" w:cs="Times New Roman"/>
+              </w:rPr>
+              <m:t>V</m:t>
+            </m:r>
+          </m:e>
+          <m:sub>
+            <m:r>
+              <w:rPr>
+                <w:rFonts w:ascii="Cambria Math" w:hAnsi="Cambria Math" w:cs="Times New Roman"/>
+              </w:rPr>
+              <m:t>F</m:t>
+            </m:r>
+          </m:sub>
+        </m:sSub>
+        <m:sSub>
+          <m:sSubPr>
+            <m:ctrlPr>
+              <w:rPr>
+                <w:rFonts w:ascii="Cambria Math" w:hAnsi="Cambria Math" w:cs="Times New Roman"/>
+                <w:i/>
+              </w:rPr>
+            </m:ctrlPr>
+          </m:sSubPr>
+          <m:e>
+            <m:r>
+              <w:rPr>
+                <w:rFonts w:ascii="Cambria Math" w:hAnsi="Cambria Math" w:cs="Times New Roman"/>
+              </w:rPr>
+              <m:t>I</m:t>
+            </m:r>
+          </m:e>
+          <m:sub>
+            <m:r>
+              <w:rPr>
+                <w:rFonts w:ascii="Cambria Math" w:hAnsi="Cambria Math" w:cs="Times New Roman"/>
+              </w:rPr>
+              <m:t>F</m:t>
+            </m:r>
+          </m:sub>
+        </m:sSub>
+        <m:r>
+          <w:rPr>
+            <w:rFonts w:ascii="Cambria Math" w:hAnsi="Cambria Math" w:cs="Times New Roman"/>
+          </w:rPr>
+          <m:t>D</m:t>
+        </m:r>
+      </m:oMath>
+      <w:r>
+        <w:rPr>
+          <w:rFonts w:ascii="Times New Roman" w:eastAsiaTheme="minorEastAsia" w:hAnsi="Times New Roman" w:cs="Times New Roman"/>
+        </w:rPr>
+        <w:t xml:space="preserve">                                                       </w:t>
+      </w:r>
+      <w:r>
+        <w:rPr>
+          <w:rFonts w:ascii="Times New Roman" w:eastAsiaTheme="minorEastAsia" w:hAnsi="Times New Roman" w:cs="Times New Roman"/>
+        </w:rPr>
+        <w:t xml:space="preserve">    </w:t>
+      </w:r>
+      <w:r>
+        <w:rPr>
+          <w:rFonts w:ascii="Times New Roman" w:eastAsiaTheme="minorEastAsia" w:hAnsi="Times New Roman" w:cs="Times New Roman"/>
+        </w:rPr>
+        <w:t xml:space="preserve"> </w:t>
+      </w:r>
+      <w:r>
+        <w:rPr>
+          <w:rFonts w:ascii="Times New Roman" w:eastAsiaTheme="minorEastAsia" w:hAnsi="Times New Roman" w:cs="Times New Roman"/>
+        </w:rPr>
+        <w:t xml:space="preserve"> </w:t>
+      </w:r>
+      <w:r>
+        <w:rPr>
+          <w:rFonts w:ascii="Times New Roman" w:eastAsiaTheme="minorEastAsia" w:hAnsi="Times New Roman" w:cs="Times New Roman"/>
+          <w:sz w:val="24"/>
+          <w:szCs w:val="24"/>
+        </w:rPr>
+        <w:t>(x)</w:t>
+      </w:r>
+    </w:p>
+    <w:p>
+      <w:pPr>
+        <w:rPr>
+          <w:rFonts w:ascii="Times New Roman" w:hAnsi="Times New Roman" w:cs="Times New Roman"/>
+        </w:rPr>
+      </w:pPr>
+      <w:r>
+        <w:rPr>
+          <w:rFonts w:ascii="Times New Roman" w:eastAsiaTheme="minorEastAsia" w:hAnsi="Times New Roman" w:cs="Times New Roman"/>
+        </w:rPr>
+        <w:t xml:space="preserve">                                           </w:t>
+      </w:r>
+      <w:r>
+        <w:rPr>
+          <w:rFonts w:ascii="Times New Roman" w:eastAsiaTheme="minorEastAsia" w:hAnsi="Times New Roman" w:cs="Times New Roman"/>
+        </w:rPr>
+        <w:t xml:space="preserve">  </w:t>
+      </w:r>
+      <w:r>
+        <w:rPr>
+          <w:rFonts w:ascii="Times New Roman" w:eastAsiaTheme="minorEastAsia" w:hAnsi="Times New Roman" w:cs="Times New Roman"/>
+        </w:rPr>
+        <w:t xml:space="preserve">   </w:t>
+      </w:r>
+      <m:oMath>
+        <m:sSub>
+          <m:sSubPr>
+            <m:ctrlPr>
+              <w:rPr>
+                <w:rFonts w:ascii="Cambria Math" w:hAnsi="Cambria Math" w:cs="Times New Roman"/>
+                <w:i/>
+              </w:rPr>
+            </m:ctrlPr>
+          </m:sSubPr>
+          <m:e>
+            <m:r>
+              <w:rPr>
+                <w:rFonts w:ascii="Cambria Math" w:hAnsi="Cambria Math" w:cs="Times New Roman"/>
+              </w:rPr>
+              <m:t>P</m:t>
+            </m:r>
+          </m:e>
+          <m:sub>
+            <m:r>
+              <w:rPr>
+                <w:rFonts w:ascii="Cambria Math" w:hAnsi="Cambria Math" w:cs="Times New Roman"/>
+              </w:rPr>
+              <m:t>switching</m:t>
+            </m:r>
+          </m:sub>
+        </m:sSub>
+        <m:r>
+          <w:rPr>
+            <w:rFonts w:ascii="Cambria Math" w:hAnsi="Cambria Math" w:cs="Times New Roman"/>
+          </w:rPr>
+          <m:t>=</m:t>
+        </m:r>
+        <m:sSub>
+          <m:sSubPr>
+            <m:ctrlPr>
+              <w:rPr>
+                <w:rFonts w:ascii="Cambria Math" w:hAnsi="Cambria Math" w:cs="Times New Roman"/>
+                <w:i/>
+              </w:rPr>
+            </m:ctrlPr>
+          </m:sSubPr>
+          <m:e>
+            <m:r>
+              <w:rPr>
+                <w:rFonts w:ascii="Cambria Math" w:hAnsi="Cambria Math" w:cs="Times New Roman"/>
+              </w:rPr>
+              <m:t>V</m:t>
+            </m:r>
+          </m:e>
+          <m:sub>
+            <m:r>
+              <w:rPr>
+                <w:rFonts w:ascii="Cambria Math" w:hAnsi="Cambria Math" w:cs="Times New Roman"/>
+              </w:rPr>
+              <m:t>reverse</m:t>
+            </m:r>
+          </m:sub>
+        </m:sSub>
+        <m:r>
+          <w:rPr>
+            <w:rFonts w:ascii="Cambria Math" w:hAnsi="Cambria Math" w:cs="Times New Roman"/>
+          </w:rPr>
+          <m:t>×</m:t>
+        </m:r>
+        <m:sSub>
+          <m:sSubPr>
+            <m:ctrlPr>
+              <w:rPr>
+                <w:rFonts w:ascii="Cambria Math" w:hAnsi="Cambria Math" w:cs="Times New Roman"/>
+                <w:i/>
+              </w:rPr>
+            </m:ctrlPr>
+          </m:sSubPr>
+          <m:e>
+            <m:r>
+              <w:rPr>
+                <w:rFonts w:ascii="Cambria Math" w:hAnsi="Cambria Math" w:cs="Times New Roman"/>
+              </w:rPr>
+              <m:t>f</m:t>
+            </m:r>
+          </m:e>
+          <m:sub>
+            <m:r>
+              <w:rPr>
+                <w:rFonts w:ascii="Cambria Math" w:hAnsi="Cambria Math" w:cs="Times New Roman"/>
+              </w:rPr>
+              <m:t>sw</m:t>
+            </m:r>
+          </m:sub>
+        </m:sSub>
+        <m:r>
+          <w:rPr>
+            <w:rFonts w:ascii="Cambria Math" w:hAnsi="Cambria Math" w:cs="Times New Roman"/>
+          </w:rPr>
+          <m:t>×</m:t>
+        </m:r>
+        <m:sSub>
+          <m:sSubPr>
+            <m:ctrlPr>
+              <w:rPr>
+                <w:rFonts w:ascii="Cambria Math" w:hAnsi="Cambria Math" w:cs="Times New Roman"/>
+                <w:i/>
+              </w:rPr>
+            </m:ctrlPr>
+          </m:sSubPr>
+          <m:e>
+            <m:r>
+              <w:rPr>
+                <w:rFonts w:ascii="Cambria Math" w:hAnsi="Cambria Math" w:cs="Times New Roman"/>
+              </w:rPr>
+              <m:t>t</m:t>
+            </m:r>
+          </m:e>
+          <m:sub>
+            <m:r>
+              <w:rPr>
+                <w:rFonts w:ascii="Cambria Math" w:hAnsi="Cambria Math" w:cs="Times New Roman"/>
+              </w:rPr>
+              <m:t>rr</m:t>
+            </m:r>
+          </m:sub>
+        </m:sSub>
+        <m:r>
+          <w:rPr>
+            <w:rFonts w:ascii="Cambria Math" w:hAnsi="Cambria Math" w:cs="Times New Roman"/>
+          </w:rPr>
+          <m:t>×</m:t>
+        </m:r>
+        <m:sSub>
+          <m:sSubPr>
+            <m:ctrlPr>
+              <w:rPr>
+                <w:rFonts w:ascii="Cambria Math" w:hAnsi="Cambria Math" w:cs="Times New Roman"/>
+                <w:i/>
+              </w:rPr>
+            </m:ctrlPr>
+          </m:sSubPr>
+          <m:e>
+            <m:r>
+              <w:rPr>
+                <w:rFonts w:ascii="Cambria Math" w:hAnsi="Cambria Math" w:cs="Times New Roman"/>
+              </w:rPr>
+              <m:t>I</m:t>
+            </m:r>
+          </m:e>
+          <m:sub>
+            <m:r>
+              <w:rPr>
+                <w:rFonts w:ascii="Cambria Math" w:hAnsi="Cambria Math" w:cs="Times New Roman"/>
+              </w:rPr>
+              <m:t>rr</m:t>
+            </m:r>
+          </m:sub>
+        </m:sSub>
+        <m:r>
+          <w:rPr>
+            <w:rFonts w:ascii="Cambria Math" w:hAnsi="Cambria Math" w:cs="Times New Roman"/>
+          </w:rPr>
+          <m:t>×</m:t>
+        </m:r>
+        <m:f>
+          <m:fPr>
+            <m:ctrlPr>
+              <w:rPr>
+                <w:rFonts w:ascii="Cambria Math" w:hAnsi="Cambria Math" w:cs="Times New Roman"/>
+                <w:i/>
+              </w:rPr>
+            </m:ctrlPr>
+          </m:fPr>
+          <m:num>
+            <m:r>
+              <w:rPr>
+                <w:rFonts w:ascii="Cambria Math" w:hAnsi="Cambria Math" w:cs="Times New Roman"/>
+              </w:rPr>
+              <m:t>1</m:t>
+            </m:r>
+          </m:num>
+          <m:den>
+            <m:r>
+              <w:rPr>
+                <w:rFonts w:ascii="Cambria Math" w:hAnsi="Cambria Math" w:cs="Times New Roman"/>
+              </w:rPr>
+              <m:t>2</m:t>
+            </m:r>
+          </m:den>
+        </m:f>
+      </m:oMath>
+      <w:r>
+        <w:rPr>
+          <w:rFonts w:ascii="Times New Roman" w:eastAsiaTheme="minorEastAsia" w:hAnsi="Times New Roman" w:cs="Times New Roman"/>
+        </w:rPr>
+        <w:t xml:space="preserve">                                   </w:t>
+      </w:r>
+      <w:r>
+        <w:rPr>
+          <w:rFonts w:ascii="Times New Roman" w:eastAsiaTheme="minorEastAsia" w:hAnsi="Times New Roman" w:cs="Times New Roman"/>
+        </w:rPr>
+        <w:t xml:space="preserve">  </w:t>
+      </w:r>
+      <w:r>
+        <w:rPr>
+          <w:rFonts w:ascii="Times New Roman" w:eastAsiaTheme="minorEastAsia" w:hAnsi="Times New Roman" w:cs="Times New Roman"/>
+        </w:rPr>
+        <w:t xml:space="preserve">    </w:t>
+      </w:r>
+      <w:r>
+        <w:rPr>
+          <w:rFonts w:ascii="Times New Roman" w:eastAsiaTheme="minorEastAsia" w:hAnsi="Times New Roman" w:cs="Times New Roman"/>
+          <w:sz w:val="24"/>
+          <w:szCs w:val="24"/>
+        </w:rPr>
+        <w:t>(x)</w:t>
+      </w:r>
+    </w:p>
+    <w:p>
+      <w:pPr>
+        <w:ind w:left="360"/>
+        <w:jc w:val="both"/>
+        <w:rPr>
+          <w:rFonts w:ascii="Times New Roman" w:hAnsi="Times New Roman" w:cs="Times New Roman"/>
+        </w:rPr>
+      </w:pPr>
+      <w:r>
+        <w:rPr>
+          <w:rFonts w:ascii="Times New Roman" w:hAnsi="Times New Roman" w:cs="Times New Roman"/>
+        </w:rPr>
+        <w:tab/>
+      </w:r>
+      <w:r>
+        <w:rPr>
+          <w:rFonts w:ascii="Times New Roman" w:eastAsiaTheme="minorEastAsia" w:hAnsi="Times New Roman" w:cs="Times New Roman"/>
+        </w:rPr>
+        <w:t>The datasheet of the chosen diode contains the necessary information for the calculations</w:t>
+      </w:r>
+      <w:r>
+        <w:rPr>
+          <w:rFonts w:ascii="Times New Roman" w:eastAsiaTheme="minorEastAsia" w:hAnsi="Times New Roman" w:cs="Times New Roman"/>
+        </w:rPr>
+        <w:t xml:space="preserve"> (4)</w:t>
+      </w:r>
+      <w:r>
+        <w:rPr>
+          <w:rFonts w:ascii="Times New Roman" w:eastAsiaTheme="minorEastAsia" w:hAnsi="Times New Roman" w:cs="Times New Roman"/>
+        </w:rPr>
+        <w:t xml:space="preserve">. In our situation, </w:t>
+      </w:r>
+      <m:oMath>
+        <m:sSub>
+          <m:sSubPr>
+            <m:ctrlPr>
+              <w:rPr>
+                <w:rFonts w:ascii="Cambria Math" w:hAnsi="Cambria Math" w:cs="Times New Roman"/>
+                <w:i/>
+              </w:rPr>
+            </m:ctrlPr>
+          </m:sSubPr>
+          <m:e>
+            <m:r>
+              <w:rPr>
+                <w:rFonts w:ascii="Cambria Math" w:hAnsi="Cambria Math" w:cs="Times New Roman"/>
+              </w:rPr>
+              <m:t>V</m:t>
+            </m:r>
+          </m:e>
+          <m:sub>
+            <m:r>
+              <w:rPr>
+                <w:rFonts w:ascii="Cambria Math" w:hAnsi="Cambria Math" w:cs="Times New Roman"/>
+              </w:rPr>
+              <m:t>reverse</m:t>
+            </m:r>
+          </m:sub>
+        </m:sSub>
+      </m:oMath>
+      <w:r>
+        <w:rPr>
+          <w:rFonts w:ascii="Times New Roman" w:eastAsiaTheme="minorEastAsia" w:hAnsi="Times New Roman" w:cs="Times New Roman"/>
+        </w:rPr>
+        <w:t>, which is depicted in simulations as 2</w:t>
+      </w:r>
+      <w:r>
+        <w:rPr>
+          <w:rFonts w:ascii="Times New Roman" w:eastAsiaTheme="minorEastAsia" w:hAnsi="Times New Roman" w:cs="Times New Roman"/>
+        </w:rPr>
+        <w:t>35</w:t>
+      </w:r>
+      <w:r>
+        <w:rPr>
+          <w:rFonts w:ascii="Times New Roman" w:eastAsiaTheme="minorEastAsia" w:hAnsi="Times New Roman" w:cs="Times New Roman"/>
+        </w:rPr>
+        <w:t xml:space="preserve"> Volts, is the maximum voltage on the free-wheeling diode.</w:t>
+      </w:r>
+    </w:p>
+    <w:p>
+      <w:pPr>
+        <w:ind w:left="360"/>
+        <w:rPr>
+          <w:rFonts w:ascii="Times New Roman" w:hAnsi="Times New Roman" w:cs="Times New Roman"/>
+        </w:rPr>
+      </w:pPr>
+      <w:r>
+        <w:rPr>
+          <w:rFonts w:ascii="Times New Roman" w:eastAsiaTheme="minorEastAsia" w:hAnsi="Times New Roman" w:cs="Times New Roman"/>
+        </w:rPr>
+        <w:t xml:space="preserve">  </w:t>
+      </w:r>
+      <m:oMath>
+        <m:sSub>
+          <m:sSubPr>
+            <m:ctrlPr>
+              <w:rPr>
+                <w:rFonts w:ascii="Cambria Math" w:hAnsi="Cambria Math" w:cs="Times New Roman"/>
+                <w:i/>
+              </w:rPr>
+            </m:ctrlPr>
+          </m:sSubPr>
+          <m:e>
+            <m:r>
+              <w:rPr>
+                <w:rFonts w:ascii="Cambria Math" w:hAnsi="Cambria Math" w:cs="Times New Roman"/>
+              </w:rPr>
+              <m:t>P</m:t>
+            </m:r>
+          </m:e>
+          <m:sub>
+            <m:r>
+              <w:rPr>
+                <w:rFonts w:ascii="Cambria Math" w:hAnsi="Cambria Math" w:cs="Times New Roman"/>
+              </w:rPr>
+              <m:t>switching</m:t>
+            </m:r>
+          </m:sub>
+        </m:sSub>
+        <m:r>
+          <w:rPr>
+            <w:rFonts w:ascii="Cambria Math" w:hAnsi="Cambria Math" w:cs="Times New Roman"/>
+          </w:rPr>
+          <m:t>=2</m:t>
+        </m:r>
+        <m:r>
+          <w:rPr>
+            <w:rFonts w:ascii="Cambria Math" w:hAnsi="Cambria Math" w:cs="Times New Roman"/>
+          </w:rPr>
+          <m:t>35</m:t>
+        </m:r>
+        <m:r>
+          <w:rPr>
+            <w:rFonts w:ascii="Cambria Math" w:hAnsi="Cambria Math" w:cs="Times New Roman"/>
+          </w:rPr>
+          <m:t xml:space="preserve"> V×1kHz×25ns×2.5A×</m:t>
+        </m:r>
+        <m:f>
+          <m:fPr>
+            <m:ctrlPr>
+              <w:rPr>
+                <w:rFonts w:ascii="Cambria Math" w:hAnsi="Cambria Math" w:cs="Times New Roman"/>
+                <w:i/>
+              </w:rPr>
+            </m:ctrlPr>
+          </m:fPr>
+          <m:num>
+            <m:r>
+              <w:rPr>
+                <w:rFonts w:ascii="Cambria Math" w:hAnsi="Cambria Math" w:cs="Times New Roman"/>
+              </w:rPr>
+              <m:t>1</m:t>
+            </m:r>
+          </m:num>
+          <m:den>
+            <m:r>
+              <w:rPr>
+                <w:rFonts w:ascii="Cambria Math" w:hAnsi="Cambria Math" w:cs="Times New Roman"/>
+              </w:rPr>
+              <m:t>2</m:t>
+            </m:r>
+          </m:den>
+        </m:f>
+        <m:r>
+          <w:rPr>
+            <w:rFonts w:ascii="Cambria Math" w:hAnsi="Cambria Math" w:cs="Times New Roman"/>
+          </w:rPr>
+          <m:t>=</m:t>
+        </m:r>
+        <m:r>
+          <w:rPr>
+            <w:rFonts w:ascii="Cambria Math" w:hAnsi="Cambria Math" w:cs="Times New Roman"/>
+          </w:rPr>
+          <m:t>7.344</m:t>
+        </m:r>
+        <m:r>
+          <w:rPr>
+            <w:rFonts w:ascii="Cambria Math" w:hAnsi="Cambria Math" w:cs="Times New Roman"/>
+          </w:rPr>
+          <m:t xml:space="preserve"> mW at </m:t>
+        </m:r>
+        <m:sSub>
+          <m:sSubPr>
+            <m:ctrlPr>
+              <w:rPr>
+                <w:rFonts w:ascii="Cambria Math" w:hAnsi="Cambria Math" w:cs="Times New Roman"/>
+                <w:i/>
+              </w:rPr>
+            </m:ctrlPr>
+          </m:sSubPr>
+          <m:e>
+            <m:r>
+              <w:rPr>
+                <w:rFonts w:ascii="Cambria Math" w:hAnsi="Cambria Math" w:cs="Times New Roman"/>
+              </w:rPr>
+              <m:t>T</m:t>
+            </m:r>
+          </m:e>
+          <m:sub>
+            <m:r>
+              <w:rPr>
+                <w:rFonts w:ascii="Cambria Math" w:hAnsi="Cambria Math" w:cs="Times New Roman"/>
+              </w:rPr>
+              <m:t>VJ</m:t>
+            </m:r>
+          </m:sub>
+        </m:sSub>
+        <m:r>
+          <w:rPr>
+            <w:rFonts w:ascii="Cambria Math" w:hAnsi="Cambria Math" w:cs="Times New Roman"/>
+          </w:rPr>
+          <m:t>=25℃,</m:t>
+        </m:r>
+        <m:sSub>
+          <m:sSubPr>
+            <m:ctrlPr>
+              <w:rPr>
+                <w:rFonts w:ascii="Cambria Math" w:hAnsi="Cambria Math" w:cs="Times New Roman"/>
+                <w:i/>
+              </w:rPr>
+            </m:ctrlPr>
+          </m:sSubPr>
+          <m:e>
+            <m:r>
+              <w:rPr>
+                <w:rFonts w:ascii="Cambria Math" w:hAnsi="Cambria Math" w:cs="Times New Roman"/>
+              </w:rPr>
+              <m:t>I</m:t>
+            </m:r>
+          </m:e>
+          <m:sub>
+            <m:r>
+              <w:rPr>
+                <w:rFonts w:ascii="Cambria Math" w:hAnsi="Cambria Math" w:cs="Times New Roman"/>
+              </w:rPr>
+              <m:t>F</m:t>
+            </m:r>
+          </m:sub>
+        </m:sSub>
+        <m:r>
+          <w:rPr>
+            <w:rFonts w:ascii="Cambria Math" w:hAnsi="Cambria Math" w:cs="Times New Roman"/>
+          </w:rPr>
+          <m:t>=30 A</m:t>
+        </m:r>
+      </m:oMath>
+      <w:r>
+        <w:rPr>
+          <w:rFonts w:ascii="Times New Roman" w:eastAsiaTheme="minorEastAsia" w:hAnsi="Times New Roman" w:cs="Times New Roman"/>
+        </w:rPr>
+        <w:t xml:space="preserve">        </w:t>
+      </w:r>
+      <w:r>
+        <w:rPr>
+          <w:rFonts w:ascii="Times New Roman" w:eastAsiaTheme="minorEastAsia" w:hAnsi="Times New Roman" w:cs="Times New Roman"/>
+          <w:sz w:val="24"/>
+          <w:szCs w:val="24"/>
+        </w:rPr>
+        <w:t>(x)</w:t>
+      </w:r>
+    </w:p>
+    <w:p>
+      <w:pPr>
+        <w:ind w:left="360"/>
+        <w:rPr>
+          <w:rFonts w:ascii="Times New Roman" w:eastAsiaTheme="minorEastAsia" w:hAnsi="Times New Roman" w:cs="Times New Roman"/>
+        </w:rPr>
+      </w:pPr>
+      <w:r>
+        <w:rPr>
+          <w:rFonts w:ascii="Times New Roman" w:eastAsiaTheme="minorEastAsia" w:hAnsi="Times New Roman" w:cs="Times New Roman"/>
+        </w:rPr>
+        <w:t xml:space="preserve">  </w:t>
+      </w:r>
+      <m:oMath>
+        <m:sSub>
+          <m:sSubPr>
+            <m:ctrlPr>
+              <w:rPr>
+                <w:rFonts w:ascii="Cambria Math" w:hAnsi="Cambria Math" w:cs="Times New Roman"/>
+                <w:i/>
+              </w:rPr>
+            </m:ctrlPr>
+          </m:sSubPr>
+          <m:e>
+            <m:r>
+              <w:rPr>
+                <w:rFonts w:ascii="Cambria Math" w:hAnsi="Cambria Math" w:cs="Times New Roman"/>
+              </w:rPr>
+              <m:t>P</m:t>
+            </m:r>
+          </m:e>
+          <m:sub>
+            <m:r>
+              <w:rPr>
+                <w:rFonts w:ascii="Cambria Math" w:hAnsi="Cambria Math" w:cs="Times New Roman"/>
+              </w:rPr>
+              <m:t>switching</m:t>
+            </m:r>
+          </m:sub>
+        </m:sSub>
+        <m:r>
+          <w:rPr>
+            <w:rFonts w:ascii="Cambria Math" w:hAnsi="Cambria Math" w:cs="Times New Roman"/>
+          </w:rPr>
+          <m:t>=2</m:t>
+        </m:r>
+        <m:r>
+          <w:rPr>
+            <w:rFonts w:ascii="Cambria Math" w:hAnsi="Cambria Math" w:cs="Times New Roman"/>
+          </w:rPr>
+          <m:t>35</m:t>
+        </m:r>
+        <m:r>
+          <w:rPr>
+            <w:rFonts w:ascii="Cambria Math" w:hAnsi="Cambria Math" w:cs="Times New Roman"/>
+          </w:rPr>
+          <m:t xml:space="preserve"> V×1kHz×70ns×4.5A×</m:t>
+        </m:r>
+        <m:f>
+          <m:fPr>
+            <m:ctrlPr>
+              <w:rPr>
+                <w:rFonts w:ascii="Cambria Math" w:hAnsi="Cambria Math" w:cs="Times New Roman"/>
+                <w:i/>
+              </w:rPr>
+            </m:ctrlPr>
+          </m:fPr>
+          <m:num>
+            <m:r>
+              <w:rPr>
+                <w:rFonts w:ascii="Cambria Math" w:hAnsi="Cambria Math" w:cs="Times New Roman"/>
+              </w:rPr>
+              <m:t>1</m:t>
+            </m:r>
+          </m:num>
+          <m:den>
+            <m:r>
+              <w:rPr>
+                <w:rFonts w:ascii="Cambria Math" w:hAnsi="Cambria Math" w:cs="Times New Roman"/>
+              </w:rPr>
+              <m:t>2</m:t>
+            </m:r>
+          </m:den>
+        </m:f>
+        <m:r>
+          <w:rPr>
+            <w:rFonts w:ascii="Cambria Math" w:hAnsi="Cambria Math" w:cs="Times New Roman"/>
+          </w:rPr>
+          <m:t>=3</m:t>
+        </m:r>
+        <m:r>
+          <w:rPr>
+            <w:rFonts w:ascii="Cambria Math" w:hAnsi="Cambria Math" w:cs="Times New Roman"/>
+          </w:rPr>
+          <m:t>7</m:t>
+        </m:r>
+        <m:r>
+          <w:rPr>
+            <w:rFonts w:ascii="Cambria Math" w:hAnsi="Cambria Math" w:cs="Times New Roman"/>
+          </w:rPr>
+          <m:t>.</m:t>
+        </m:r>
+        <m:r>
+          <w:rPr>
+            <w:rFonts w:ascii="Cambria Math" w:hAnsi="Cambria Math" w:cs="Times New Roman"/>
+          </w:rPr>
+          <m:t>013</m:t>
+        </m:r>
+        <m:r>
+          <w:rPr>
+            <w:rFonts w:ascii="Cambria Math" w:hAnsi="Cambria Math" w:cs="Times New Roman"/>
+          </w:rPr>
+          <m:t xml:space="preserve"> mW at </m:t>
+        </m:r>
+        <m:sSub>
+          <m:sSubPr>
+            <m:ctrlPr>
+              <w:rPr>
+                <w:rFonts w:ascii="Cambria Math" w:hAnsi="Cambria Math" w:cs="Times New Roman"/>
+                <w:i/>
+              </w:rPr>
+            </m:ctrlPr>
+          </m:sSubPr>
+          <m:e>
+            <m:r>
+              <w:rPr>
+                <w:rFonts w:ascii="Cambria Math" w:hAnsi="Cambria Math" w:cs="Times New Roman"/>
+              </w:rPr>
+              <m:t>T</m:t>
+            </m:r>
+          </m:e>
+          <m:sub>
+            <m:r>
+              <w:rPr>
+                <w:rFonts w:ascii="Cambria Math" w:hAnsi="Cambria Math" w:cs="Times New Roman"/>
+              </w:rPr>
+              <m:t>VJ</m:t>
+            </m:r>
+          </m:sub>
+        </m:sSub>
+        <m:r>
+          <w:rPr>
+            <w:rFonts w:ascii="Cambria Math" w:hAnsi="Cambria Math" w:cs="Times New Roman"/>
+          </w:rPr>
+          <m:t>=100℃,</m:t>
+        </m:r>
+        <m:sSub>
+          <m:sSubPr>
+            <m:ctrlPr>
+              <w:rPr>
+                <w:rFonts w:ascii="Cambria Math" w:hAnsi="Cambria Math" w:cs="Times New Roman"/>
+                <w:i/>
+              </w:rPr>
+            </m:ctrlPr>
+          </m:sSubPr>
+          <m:e>
+            <m:r>
+              <w:rPr>
+                <w:rFonts w:ascii="Cambria Math" w:hAnsi="Cambria Math" w:cs="Times New Roman"/>
+              </w:rPr>
+              <m:t>I</m:t>
+            </m:r>
+          </m:e>
+          <m:sub>
+            <m:r>
+              <w:rPr>
+                <w:rFonts w:ascii="Cambria Math" w:hAnsi="Cambria Math" w:cs="Times New Roman"/>
+              </w:rPr>
+              <m:t>F</m:t>
+            </m:r>
+          </m:sub>
+        </m:sSub>
+        <m:r>
+          <w:rPr>
+            <w:rFonts w:ascii="Cambria Math" w:hAnsi="Cambria Math" w:cs="Times New Roman"/>
+          </w:rPr>
+          <m:t>=30 A</m:t>
+        </m:r>
+      </m:oMath>
+      <w:r>
+        <w:rPr>
+          <w:rFonts w:ascii="Times New Roman" w:eastAsiaTheme="minorEastAsia" w:hAnsi="Times New Roman" w:cs="Times New Roman"/>
+        </w:rPr>
+        <w:t xml:space="preserve">   </w:t>
+      </w:r>
+      <w:r>
+        <w:rPr>
+          <w:rFonts w:ascii="Times New Roman" w:eastAsiaTheme="minorEastAsia" w:hAnsi="Times New Roman" w:cs="Times New Roman"/>
+          <w:sz w:val="24"/>
+          <w:szCs w:val="24"/>
+        </w:rPr>
+        <w:t>(x)</w:t>
+      </w:r>
+    </w:p>
+    <w:p>
+      <w:pPr>
+        <w:ind w:left="360"/>
+        <w:jc w:val="both"/>
+        <w:rPr>
+          <w:rFonts w:ascii="Times New Roman" w:eastAsiaTheme="minorEastAsia" w:hAnsi="Times New Roman" w:cs="Times New Roman"/>
+        </w:rPr>
+      </w:pPr>
+      <w:r>
+        <w:rPr>
+          <w:rFonts w:ascii="Times New Roman" w:eastAsiaTheme="minorEastAsia" w:hAnsi="Times New Roman" w:cs="Times New Roman"/>
+        </w:rPr>
+        <w:t>In our situation, the free-wheeling diode can withstand a maximum current flow of roughly 25 Amps. the datasheet states</w:t>
+      </w:r>
+      <w:r>
+        <w:rPr>
+          <w:rFonts w:ascii="Times New Roman" w:eastAsiaTheme="minorEastAsia" w:hAnsi="Times New Roman" w:cs="Times New Roman"/>
+        </w:rPr>
+        <w:t>:</w:t>
+      </w:r>
+    </w:p>
+    <w:p>
+      <w:pPr>
+        <w:ind w:firstLine="360"/>
+        <w:rPr>
+          <w:rFonts w:ascii="Times New Roman" w:eastAsiaTheme="minorEastAsia" w:hAnsi="Times New Roman" w:cs="Times New Roman"/>
+        </w:rPr>
+      </w:pPr>
+      <w:r>
+        <w:rPr>
+          <w:rFonts w:ascii="Times New Roman" w:hAnsi="Times New Roman" w:cs="Times New Roman"/>
+        </w:rPr>
+        <w:t xml:space="preserve">At </w:t>
+      </w:r>
+      <m:oMath>
+        <m:sSub>
+          <m:sSubPr>
+            <m:ctrlPr>
+              <w:rPr>
+                <w:rFonts w:ascii="Cambria Math" w:hAnsi="Cambria Math" w:cs="Times New Roman"/>
+                <w:i/>
+              </w:rPr>
+            </m:ctrlPr>
+          </m:sSubPr>
+          <m:e>
+            <m:r>
+              <w:rPr>
+                <w:rFonts w:ascii="Cambria Math" w:hAnsi="Cambria Math" w:cs="Times New Roman"/>
+              </w:rPr>
+              <m:t>T</m:t>
+            </m:r>
+          </m:e>
+          <m:sub>
+            <m:r>
+              <w:rPr>
+                <w:rFonts w:ascii="Cambria Math" w:hAnsi="Cambria Math" w:cs="Times New Roman"/>
+              </w:rPr>
+              <m:t>VJ</m:t>
+            </m:r>
+          </m:sub>
+        </m:sSub>
+        <m:r>
+          <w:rPr>
+            <w:rFonts w:ascii="Cambria Math" w:hAnsi="Cambria Math" w:cs="Times New Roman"/>
+          </w:rPr>
+          <m:t>=25℃</m:t>
+        </m:r>
+      </m:oMath>
+      <w:r>
+        <w:rPr>
+          <w:rFonts w:ascii="Times New Roman" w:eastAsiaTheme="minorEastAsia" w:hAnsi="Times New Roman" w:cs="Times New Roman"/>
+        </w:rPr>
+        <w:t>:</w:t>
+      </w:r>
+    </w:p>
+    <w:p>
+      <w:pPr>
+        <w:ind w:left="708" w:firstLine="708"/>
+        <w:jc w:val="center"/>
+        <w:rPr>
+          <w:rFonts w:ascii="Times New Roman" w:eastAsiaTheme="minorEastAsia" w:hAnsi="Times New Roman" w:cs="Times New Roman"/>
+        </w:rPr>
+      </w:pPr>
+      <m:oMathPara>
+        <m:oMathParaPr>
+          <m:jc m:val="center"/>
+        </m:oMathParaPr>
+        <m:oMath>
+          <m:sSub>
+            <m:sSubPr>
+              <m:ctrlPr>
+                <w:rPr>
+                  <w:rFonts w:ascii="Cambria Math" w:eastAsiaTheme="minorEastAsia" w:hAnsi="Cambria Math" w:cs="Times New Roman"/>
+                  <w:i/>
+                </w:rPr>
+              </m:ctrlPr>
+            </m:sSubPr>
+            <m:e>
+              <m:r>
+                <w:rPr>
+                  <w:rFonts w:ascii="Cambria Math" w:eastAsiaTheme="minorEastAsia" w:hAnsi="Cambria Math" w:cs="Times New Roman"/>
+                </w:rPr>
+                <m:t>V</m:t>
+              </m:r>
+            </m:e>
+            <m:sub>
+              <m:r>
+                <w:rPr>
+                  <w:rFonts w:ascii="Cambria Math" w:eastAsiaTheme="minorEastAsia" w:hAnsi="Cambria Math" w:cs="Times New Roman"/>
+                </w:rPr>
+                <m:t>F</m:t>
+              </m:r>
+            </m:sub>
+          </m:sSub>
+          <m:r>
+            <w:rPr>
+              <w:rFonts w:ascii="Cambria Math" w:eastAsiaTheme="minorEastAsia" w:hAnsi="Cambria Math" w:cs="Times New Roman"/>
+            </w:rPr>
+            <m:t xml:space="preserve">=2.51 V at </m:t>
+          </m:r>
+          <m:sSub>
+            <m:sSubPr>
+              <m:ctrlPr>
+                <w:rPr>
+                  <w:rFonts w:ascii="Cambria Math" w:eastAsiaTheme="minorEastAsia" w:hAnsi="Cambria Math" w:cs="Times New Roman"/>
+                  <w:i/>
+                </w:rPr>
+              </m:ctrlPr>
+            </m:sSubPr>
+            <m:e>
+              <m:r>
+                <w:rPr>
+                  <w:rFonts w:ascii="Cambria Math" w:eastAsiaTheme="minorEastAsia" w:hAnsi="Cambria Math" w:cs="Times New Roman"/>
+                </w:rPr>
+                <m:t>I</m:t>
+              </m:r>
+            </m:e>
+            <m:sub>
+              <m:r>
+                <w:rPr>
+                  <w:rFonts w:ascii="Cambria Math" w:eastAsiaTheme="minorEastAsia" w:hAnsi="Cambria Math" w:cs="Times New Roman"/>
+                </w:rPr>
+                <m:t>F</m:t>
+              </m:r>
+            </m:sub>
+          </m:sSub>
+          <m:r>
+            <w:rPr>
+              <w:rFonts w:ascii="Cambria Math" w:eastAsiaTheme="minorEastAsia" w:hAnsi="Cambria Math" w:cs="Times New Roman"/>
+            </w:rPr>
+            <m:t>=30 A</m:t>
+          </m:r>
+        </m:oMath>
+      </m:oMathPara>
+    </w:p>
+    <w:p>
+      <w:pPr>
+        <w:ind w:firstLine="360"/>
+        <w:jc w:val="center"/>
+        <w:rPr>
+          <w:rFonts w:ascii="Times New Roman" w:eastAsiaTheme="minorEastAsia" w:hAnsi="Times New Roman" w:cs="Times New Roman"/>
+        </w:rPr>
+      </w:pPr>
+      <w:r>
+        <w:rPr>
+          <w:rFonts w:ascii="Times New Roman" w:eastAsiaTheme="minorEastAsia" w:hAnsi="Times New Roman" w:cs="Times New Roman"/>
+        </w:rPr>
+        <w:t xml:space="preserve">    </w:t>
+      </w:r>
+      <m:oMath>
+        <m:sSub>
+          <m:sSubPr>
+            <m:ctrlPr>
+              <w:rPr>
+                <w:rFonts w:ascii="Cambria Math" w:eastAsiaTheme="minorEastAsia" w:hAnsi="Cambria Math" w:cs="Times New Roman"/>
+                <w:i/>
+              </w:rPr>
+            </m:ctrlPr>
+          </m:sSubPr>
+          <m:e>
+            <m:r>
+              <w:rPr>
+                <w:rFonts w:ascii="Cambria Math" w:eastAsiaTheme="minorEastAsia" w:hAnsi="Cambria Math" w:cs="Times New Roman"/>
+              </w:rPr>
+              <m:t>V</m:t>
+            </m:r>
+          </m:e>
+          <m:sub>
+            <m:r>
+              <w:rPr>
+                <w:rFonts w:ascii="Cambria Math" w:eastAsiaTheme="minorEastAsia" w:hAnsi="Cambria Math" w:cs="Times New Roman"/>
+              </w:rPr>
+              <m:t>F</m:t>
+            </m:r>
+          </m:sub>
+        </m:sSub>
+        <m:r>
+          <w:rPr>
+            <w:rFonts w:ascii="Cambria Math" w:eastAsiaTheme="minorEastAsia" w:hAnsi="Cambria Math" w:cs="Times New Roman"/>
+          </w:rPr>
+          <m:t xml:space="preserve">=3.19 V at </m:t>
+        </m:r>
+        <m:sSub>
+          <m:sSubPr>
+            <m:ctrlPr>
+              <w:rPr>
+                <w:rFonts w:ascii="Cambria Math" w:eastAsiaTheme="minorEastAsia" w:hAnsi="Cambria Math" w:cs="Times New Roman"/>
+                <w:i/>
+              </w:rPr>
+            </m:ctrlPr>
+          </m:sSubPr>
+          <m:e>
+            <m:r>
+              <w:rPr>
+                <w:rFonts w:ascii="Cambria Math" w:eastAsiaTheme="minorEastAsia" w:hAnsi="Cambria Math" w:cs="Times New Roman"/>
+              </w:rPr>
+              <m:t>I</m:t>
+            </m:r>
+          </m:e>
+          <m:sub>
+            <m:r>
+              <w:rPr>
+                <w:rFonts w:ascii="Cambria Math" w:eastAsiaTheme="minorEastAsia" w:hAnsi="Cambria Math" w:cs="Times New Roman"/>
+              </w:rPr>
+              <m:t>F</m:t>
+            </m:r>
+          </m:sub>
+        </m:sSub>
+        <m:r>
+          <w:rPr>
+            <w:rFonts w:ascii="Cambria Math" w:eastAsiaTheme="minorEastAsia" w:hAnsi="Cambria Math" w:cs="Times New Roman"/>
+          </w:rPr>
+          <m:t>=60 A</m:t>
+        </m:r>
+      </m:oMath>
+    </w:p>
+    <w:p>
+      <w:pPr>
+        <w:ind w:firstLine="360"/>
+        <w:rPr>
+          <w:rFonts w:ascii="Times New Roman" w:eastAsiaTheme="minorEastAsia" w:hAnsi="Times New Roman" w:cs="Times New Roman"/>
+        </w:rPr>
+      </w:pPr>
+      <w:r>
+        <w:rPr>
+          <w:rFonts w:ascii="Times New Roman" w:hAnsi="Times New Roman" w:cs="Times New Roman"/>
+        </w:rPr>
+        <w:t xml:space="preserve">At </w:t>
+      </w:r>
+      <m:oMath>
+        <m:sSub>
+          <m:sSubPr>
+            <m:ctrlPr>
+              <w:rPr>
+                <w:rFonts w:ascii="Cambria Math" w:hAnsi="Cambria Math" w:cs="Times New Roman"/>
+                <w:i/>
+              </w:rPr>
+            </m:ctrlPr>
+          </m:sSubPr>
+          <m:e>
+            <m:r>
+              <w:rPr>
+                <w:rFonts w:ascii="Cambria Math" w:hAnsi="Cambria Math" w:cs="Times New Roman"/>
+              </w:rPr>
+              <m:t>T</m:t>
+            </m:r>
+          </m:e>
+          <m:sub>
+            <m:r>
+              <w:rPr>
+                <w:rFonts w:ascii="Cambria Math" w:hAnsi="Cambria Math" w:cs="Times New Roman"/>
+              </w:rPr>
+              <m:t>VJ</m:t>
+            </m:r>
+          </m:sub>
+        </m:sSub>
+        <m:r>
+          <w:rPr>
+            <w:rFonts w:ascii="Cambria Math" w:hAnsi="Cambria Math" w:cs="Times New Roman"/>
+          </w:rPr>
+          <m:t>=150℃</m:t>
+        </m:r>
+      </m:oMath>
+      <w:r>
+        <w:rPr>
+          <w:rFonts w:ascii="Times New Roman" w:eastAsiaTheme="minorEastAsia" w:hAnsi="Times New Roman" w:cs="Times New Roman"/>
+        </w:rPr>
+        <w:t>:</w:t>
+      </w:r>
+    </w:p>
+    <w:p>
+      <w:pPr>
+        <w:ind w:left="708" w:firstLine="708"/>
+        <w:rPr>
+          <w:rFonts w:ascii="Times New Roman" w:eastAsiaTheme="minorEastAsia" w:hAnsi="Times New Roman" w:cs="Times New Roman"/>
+        </w:rPr>
+      </w:pPr>
+      <m:oMathPara>
+        <m:oMath>
+          <m:sSub>
+            <m:sSubPr>
+              <m:ctrlPr>
+                <w:rPr>
+                  <w:rFonts w:ascii="Cambria Math" w:eastAsiaTheme="minorEastAsia" w:hAnsi="Cambria Math" w:cs="Times New Roman"/>
+                  <w:i/>
+                </w:rPr>
+              </m:ctrlPr>
+            </m:sSubPr>
+            <m:e>
+              <m:r>
+                <w:rPr>
+                  <w:rFonts w:ascii="Cambria Math" w:eastAsiaTheme="minorEastAsia" w:hAnsi="Cambria Math" w:cs="Times New Roman"/>
+                </w:rPr>
+                <m:t>V</m:t>
+              </m:r>
+            </m:e>
+            <m:sub>
+              <m:r>
+                <w:rPr>
+                  <w:rFonts w:ascii="Cambria Math" w:eastAsiaTheme="minorEastAsia" w:hAnsi="Cambria Math" w:cs="Times New Roman"/>
+                </w:rPr>
+                <m:t>F</m:t>
+              </m:r>
+            </m:sub>
+          </m:sSub>
+          <m:r>
+            <w:rPr>
+              <w:rFonts w:ascii="Cambria Math" w:eastAsiaTheme="minorEastAsia" w:hAnsi="Cambria Math" w:cs="Times New Roman"/>
+            </w:rPr>
+            <m:t xml:space="preserve">=161 V at </m:t>
+          </m:r>
+          <m:sSub>
+            <m:sSubPr>
+              <m:ctrlPr>
+                <w:rPr>
+                  <w:rFonts w:ascii="Cambria Math" w:eastAsiaTheme="minorEastAsia" w:hAnsi="Cambria Math" w:cs="Times New Roman"/>
+                  <w:i/>
+                </w:rPr>
+              </m:ctrlPr>
+            </m:sSubPr>
+            <m:e>
+              <m:r>
+                <w:rPr>
+                  <w:rFonts w:ascii="Cambria Math" w:eastAsiaTheme="minorEastAsia" w:hAnsi="Cambria Math" w:cs="Times New Roman"/>
+                </w:rPr>
+                <m:t>I</m:t>
+              </m:r>
+            </m:e>
+            <m:sub>
+              <m:r>
+                <w:rPr>
+                  <w:rFonts w:ascii="Cambria Math" w:eastAsiaTheme="minorEastAsia" w:hAnsi="Cambria Math" w:cs="Times New Roman"/>
+                </w:rPr>
+                <m:t>F</m:t>
+              </m:r>
+            </m:sub>
+          </m:sSub>
+          <m:r>
+            <w:rPr>
+              <w:rFonts w:ascii="Cambria Math" w:eastAsiaTheme="minorEastAsia" w:hAnsi="Cambria Math" w:cs="Times New Roman"/>
+            </w:rPr>
+            <m:t>=30 A</m:t>
+          </m:r>
+        </m:oMath>
+      </m:oMathPara>
+    </w:p>
+    <w:p>
+      <w:pPr>
+        <w:ind w:left="708" w:firstLine="708"/>
+        <w:rPr>
+          <w:rFonts w:ascii="Times New Roman" w:eastAsiaTheme="minorEastAsia" w:hAnsi="Times New Roman" w:cs="Times New Roman"/>
+        </w:rPr>
+      </w:pPr>
+      <m:oMathPara>
+        <m:oMath>
+          <m:sSub>
+            <m:sSubPr>
+              <m:ctrlPr>
+                <w:rPr>
+                  <w:rFonts w:ascii="Cambria Math" w:eastAsiaTheme="minorEastAsia" w:hAnsi="Cambria Math" w:cs="Times New Roman"/>
+                  <w:i/>
+                </w:rPr>
+              </m:ctrlPr>
+            </m:sSubPr>
+            <m:e>
+              <m:r>
+                <w:rPr>
+                  <w:rFonts w:ascii="Cambria Math" w:eastAsiaTheme="minorEastAsia" w:hAnsi="Cambria Math" w:cs="Times New Roman"/>
+                </w:rPr>
+                <m:t>V</m:t>
+              </m:r>
+            </m:e>
+            <m:sub>
+              <m:r>
+                <w:rPr>
+                  <w:rFonts w:ascii="Cambria Math" w:eastAsiaTheme="minorEastAsia" w:hAnsi="Cambria Math" w:cs="Times New Roman"/>
+                </w:rPr>
+                <m:t>F</m:t>
+              </m:r>
+            </m:sub>
+          </m:sSub>
+          <m:r>
+            <w:rPr>
+              <w:rFonts w:ascii="Cambria Math" w:eastAsiaTheme="minorEastAsia" w:hAnsi="Cambria Math" w:cs="Times New Roman"/>
+            </w:rPr>
+            <m:t xml:space="preserve">=2.24 V at </m:t>
+          </m:r>
+          <m:sSub>
+            <m:sSubPr>
+              <m:ctrlPr>
+                <w:rPr>
+                  <w:rFonts w:ascii="Cambria Math" w:eastAsiaTheme="minorEastAsia" w:hAnsi="Cambria Math" w:cs="Times New Roman"/>
+                  <w:i/>
+                </w:rPr>
+              </m:ctrlPr>
+            </m:sSubPr>
+            <m:e>
+              <m:r>
+                <w:rPr>
+                  <w:rFonts w:ascii="Cambria Math" w:eastAsiaTheme="minorEastAsia" w:hAnsi="Cambria Math" w:cs="Times New Roman"/>
+                </w:rPr>
+                <m:t>I</m:t>
+              </m:r>
+            </m:e>
+            <m:sub>
+              <m:r>
+                <w:rPr>
+                  <w:rFonts w:ascii="Cambria Math" w:eastAsiaTheme="minorEastAsia" w:hAnsi="Cambria Math" w:cs="Times New Roman"/>
+                </w:rPr>
+                <m:t>F</m:t>
+              </m:r>
+            </m:sub>
+          </m:sSub>
+          <m:r>
+            <w:rPr>
+              <w:rFonts w:ascii="Cambria Math" w:eastAsiaTheme="minorEastAsia" w:hAnsi="Cambria Math" w:cs="Times New Roman"/>
+            </w:rPr>
+            <m:t>=60 A</m:t>
+          </m:r>
+        </m:oMath>
+      </m:oMathPara>
+    </w:p>
+    <w:p>
+      <w:pPr>
+        <w:ind w:left="708" w:firstLine="708"/>
+        <w:rPr>
+          <w:rFonts w:ascii="Times New Roman" w:eastAsiaTheme="minorEastAsia" w:hAnsi="Times New Roman" w:cs="Times New Roman"/>
+        </w:rPr>
+      </w:pPr>
+    </w:p>
+    <w:p>
+      <w:pPr>
+        <w:ind w:left="360"/>
+        <w:jc w:val="both"/>
+        <w:rPr>
+          <w:rFonts w:ascii="Times New Roman" w:eastAsiaTheme="minorEastAsia" w:hAnsi="Times New Roman" w:cs="Times New Roman"/>
+        </w:rPr>
+      </w:pPr>
+      <w:r>
+        <w:rPr>
+          <w:rFonts w:ascii="Times New Roman" w:eastAsiaTheme="minorEastAsia" w:hAnsi="Times New Roman" w:cs="Times New Roman"/>
+        </w:rPr>
+        <w:t>The following formula can be used to compute a free-wheeling diode's conduction loss</w:t>
+      </w:r>
+      <w:r>
+        <w:rPr>
+          <w:rFonts w:ascii="Times New Roman" w:eastAsiaTheme="minorEastAsia" w:hAnsi="Times New Roman" w:cs="Times New Roman"/>
+        </w:rPr>
+        <w:t>:</w:t>
+      </w:r>
+    </w:p>
+    <w:p>
+      <w:pPr>
+        <w:ind w:left="360"/>
+        <w:rPr>
+          <w:rFonts w:ascii="Times New Roman" w:eastAsiaTheme="minorEastAsia" w:hAnsi="Times New Roman" w:cs="Times New Roman"/>
+        </w:rPr>
+      </w:pPr>
+      <w:r>
+        <w:rPr>
+          <w:rFonts w:ascii="Times New Roman" w:eastAsiaTheme="minorEastAsia" w:hAnsi="Times New Roman" w:cs="Times New Roman"/>
+        </w:rPr>
+        <w:t xml:space="preserve">                  </w:t>
+      </w:r>
+      <m:oMath>
+        <m:sSub>
+          <m:sSubPr>
+            <m:ctrlPr>
+              <w:rPr>
+                <w:rFonts w:ascii="Cambria Math" w:hAnsi="Cambria Math" w:cs="Times New Roman"/>
+                <w:i/>
+              </w:rPr>
+            </m:ctrlPr>
+          </m:sSubPr>
+          <m:e>
+            <m:r>
+              <w:rPr>
+                <w:rFonts w:ascii="Cambria Math" w:hAnsi="Cambria Math" w:cs="Times New Roman"/>
+              </w:rPr>
+              <m:t>P</m:t>
+            </m:r>
+          </m:e>
+          <m:sub>
+            <m:r>
+              <w:rPr>
+                <w:rFonts w:ascii="Cambria Math" w:hAnsi="Cambria Math" w:cs="Times New Roman"/>
+              </w:rPr>
+              <m:t>conduction</m:t>
+            </m:r>
+          </m:sub>
+        </m:sSub>
+        <m:r>
+          <w:rPr>
+            <w:rFonts w:ascii="Cambria Math" w:hAnsi="Cambria Math" w:cs="Times New Roman"/>
+          </w:rPr>
+          <m:t>=</m:t>
+        </m:r>
+        <m:sSub>
+          <m:sSubPr>
+            <m:ctrlPr>
+              <w:rPr>
+                <w:rFonts w:ascii="Cambria Math" w:hAnsi="Cambria Math" w:cs="Times New Roman"/>
+                <w:i/>
+              </w:rPr>
+            </m:ctrlPr>
+          </m:sSubPr>
+          <m:e>
+            <m:r>
+              <w:rPr>
+                <w:rFonts w:ascii="Cambria Math" w:hAnsi="Cambria Math" w:cs="Times New Roman"/>
+              </w:rPr>
+              <m:t>V</m:t>
+            </m:r>
+          </m:e>
+          <m:sub>
+            <m:r>
+              <w:rPr>
+                <w:rFonts w:ascii="Cambria Math" w:hAnsi="Cambria Math" w:cs="Times New Roman"/>
+              </w:rPr>
+              <m:t>F</m:t>
+            </m:r>
+          </m:sub>
+        </m:sSub>
+        <m:sSub>
+          <m:sSubPr>
+            <m:ctrlPr>
+              <w:rPr>
+                <w:rFonts w:ascii="Cambria Math" w:hAnsi="Cambria Math" w:cs="Times New Roman"/>
+                <w:i/>
+              </w:rPr>
+            </m:ctrlPr>
+          </m:sSubPr>
+          <m:e>
+            <m:r>
+              <w:rPr>
+                <w:rFonts w:ascii="Cambria Math" w:hAnsi="Cambria Math" w:cs="Times New Roman"/>
+              </w:rPr>
+              <m:t>I</m:t>
+            </m:r>
+          </m:e>
+          <m:sub>
+            <m:r>
+              <w:rPr>
+                <w:rFonts w:ascii="Cambria Math" w:hAnsi="Cambria Math" w:cs="Times New Roman"/>
+              </w:rPr>
+              <m:t>F</m:t>
+            </m:r>
+          </m:sub>
+        </m:sSub>
+        <m:r>
+          <w:rPr>
+            <w:rFonts w:ascii="Cambria Math" w:hAnsi="Cambria Math" w:cs="Times New Roman"/>
+          </w:rPr>
+          <m:t>D=2.51×</m:t>
+        </m:r>
+        <m:r>
+          <w:rPr>
+            <w:rFonts w:ascii="Cambria Math" w:hAnsi="Cambria Math" w:cs="Times New Roman"/>
+          </w:rPr>
+          <m:t>2</m:t>
+        </m:r>
+        <m:r>
+          <w:rPr>
+            <w:rFonts w:ascii="Cambria Math" w:hAnsi="Cambria Math" w:cs="Times New Roman"/>
+          </w:rPr>
+          <m:t>5×0.8=</m:t>
+        </m:r>
+        <m:r>
+          <w:rPr>
+            <w:rFonts w:ascii="Cambria Math" w:hAnsi="Cambria Math" w:cs="Times New Roman"/>
+          </w:rPr>
+          <m:t>50.</m:t>
+        </m:r>
+        <m:r>
+          <w:rPr>
+            <w:rFonts w:ascii="Cambria Math" w:hAnsi="Cambria Math" w:cs="Times New Roman"/>
+          </w:rPr>
+          <m:t xml:space="preserve">2 Watt at </m:t>
+        </m:r>
+        <m:sSub>
+          <m:sSubPr>
+            <m:ctrlPr>
+              <w:rPr>
+                <w:rFonts w:ascii="Cambria Math" w:hAnsi="Cambria Math" w:cs="Times New Roman"/>
+                <w:i/>
+              </w:rPr>
+            </m:ctrlPr>
+          </m:sSubPr>
+          <m:e>
+            <m:r>
+              <w:rPr>
+                <w:rFonts w:ascii="Cambria Math" w:hAnsi="Cambria Math" w:cs="Times New Roman"/>
+              </w:rPr>
+              <m:t>T</m:t>
+            </m:r>
+          </m:e>
+          <m:sub>
+            <m:r>
+              <w:rPr>
+                <w:rFonts w:ascii="Cambria Math" w:hAnsi="Cambria Math" w:cs="Times New Roman"/>
+              </w:rPr>
+              <m:t>VJ</m:t>
+            </m:r>
+          </m:sub>
+        </m:sSub>
+        <m:r>
+          <w:rPr>
+            <w:rFonts w:ascii="Cambria Math" w:hAnsi="Cambria Math" w:cs="Times New Roman"/>
+          </w:rPr>
+          <m:t xml:space="preserve">=25℃ </m:t>
+        </m:r>
+      </m:oMath>
+      <w:r>
+        <w:rPr>
+          <w:rFonts w:ascii="Times New Roman" w:eastAsiaTheme="minorEastAsia" w:hAnsi="Times New Roman" w:cs="Times New Roman"/>
+        </w:rPr>
+        <w:t xml:space="preserve">                     </w:t>
+      </w:r>
+      <w:r>
+        <w:rPr>
+          <w:rFonts w:ascii="Times New Roman" w:eastAsiaTheme="minorEastAsia" w:hAnsi="Times New Roman" w:cs="Times New Roman"/>
+          <w:sz w:val="24"/>
+          <w:szCs w:val="24"/>
+        </w:rPr>
+        <w:t>(x)</w:t>
+      </w:r>
+    </w:p>
+    <w:p>
+      <w:pPr>
+        <w:ind w:left="360"/>
+        <w:rPr>
+          <w:rFonts w:ascii="Times New Roman" w:eastAsiaTheme="minorEastAsia" w:hAnsi="Times New Roman" w:cs="Times New Roman"/>
+        </w:rPr>
+      </w:pPr>
+      <w:r>
+        <w:rPr>
+          <w:rFonts w:ascii="Times New Roman" w:eastAsiaTheme="minorEastAsia" w:hAnsi="Times New Roman" w:cs="Times New Roman"/>
+        </w:rPr>
+        <w:t xml:space="preserve">                  </w:t>
+      </w:r>
+      <m:oMath>
+        <m:sSub>
+          <m:sSubPr>
+            <m:ctrlPr>
+              <w:rPr>
+                <w:rFonts w:ascii="Cambria Math" w:hAnsi="Cambria Math" w:cs="Times New Roman"/>
+                <w:i/>
+              </w:rPr>
+            </m:ctrlPr>
+          </m:sSubPr>
+          <m:e>
+            <m:r>
+              <w:rPr>
+                <w:rFonts w:ascii="Cambria Math" w:hAnsi="Cambria Math" w:cs="Times New Roman"/>
+              </w:rPr>
+              <m:t>P</m:t>
+            </m:r>
+          </m:e>
+          <m:sub>
+            <m:r>
+              <w:rPr>
+                <w:rFonts w:ascii="Cambria Math" w:hAnsi="Cambria Math" w:cs="Times New Roman"/>
+              </w:rPr>
+              <m:t>conduction</m:t>
+            </m:r>
+          </m:sub>
+        </m:sSub>
+        <m:r>
+          <w:rPr>
+            <w:rFonts w:ascii="Cambria Math" w:hAnsi="Cambria Math" w:cs="Times New Roman"/>
+          </w:rPr>
+          <m:t>=</m:t>
+        </m:r>
+        <m:sSub>
+          <m:sSubPr>
+            <m:ctrlPr>
+              <w:rPr>
+                <w:rFonts w:ascii="Cambria Math" w:hAnsi="Cambria Math" w:cs="Times New Roman"/>
+                <w:i/>
+              </w:rPr>
+            </m:ctrlPr>
+          </m:sSubPr>
+          <m:e>
+            <m:r>
+              <w:rPr>
+                <w:rFonts w:ascii="Cambria Math" w:hAnsi="Cambria Math" w:cs="Times New Roman"/>
+              </w:rPr>
+              <m:t>V</m:t>
+            </m:r>
+          </m:e>
+          <m:sub>
+            <m:r>
+              <w:rPr>
+                <w:rFonts w:ascii="Cambria Math" w:hAnsi="Cambria Math" w:cs="Times New Roman"/>
+              </w:rPr>
+              <m:t>F</m:t>
+            </m:r>
+          </m:sub>
+        </m:sSub>
+        <m:sSub>
+          <m:sSubPr>
+            <m:ctrlPr>
+              <w:rPr>
+                <w:rFonts w:ascii="Cambria Math" w:hAnsi="Cambria Math" w:cs="Times New Roman"/>
+                <w:i/>
+              </w:rPr>
+            </m:ctrlPr>
+          </m:sSubPr>
+          <m:e>
+            <m:r>
+              <w:rPr>
+                <w:rFonts w:ascii="Cambria Math" w:hAnsi="Cambria Math" w:cs="Times New Roman"/>
+              </w:rPr>
+              <m:t>I</m:t>
+            </m:r>
+          </m:e>
+          <m:sub>
+            <m:r>
+              <w:rPr>
+                <w:rFonts w:ascii="Cambria Math" w:hAnsi="Cambria Math" w:cs="Times New Roman"/>
+              </w:rPr>
+              <m:t>F</m:t>
+            </m:r>
+          </m:sub>
+        </m:sSub>
+        <m:r>
+          <w:rPr>
+            <w:rFonts w:ascii="Cambria Math" w:hAnsi="Cambria Math" w:cs="Times New Roman"/>
+          </w:rPr>
+          <m:t>D=1.61×</m:t>
+        </m:r>
+        <m:r>
+          <w:rPr>
+            <w:rFonts w:ascii="Cambria Math" w:hAnsi="Cambria Math" w:cs="Times New Roman"/>
+          </w:rPr>
+          <m:t>2</m:t>
+        </m:r>
+        <m:r>
+          <w:rPr>
+            <w:rFonts w:ascii="Cambria Math" w:hAnsi="Cambria Math" w:cs="Times New Roman"/>
+          </w:rPr>
+          <m:t>5×0.8=</m:t>
+        </m:r>
+        <m:r>
+          <w:rPr>
+            <w:rFonts w:ascii="Cambria Math" w:hAnsi="Cambria Math" w:cs="Times New Roman"/>
+          </w:rPr>
+          <m:t>32.</m:t>
+        </m:r>
+        <m:r>
+          <w:rPr>
+            <w:rFonts w:ascii="Cambria Math" w:hAnsi="Cambria Math" w:cs="Times New Roman"/>
+          </w:rPr>
+          <m:t xml:space="preserve">2 Watt at </m:t>
+        </m:r>
+        <m:sSub>
+          <m:sSubPr>
+            <m:ctrlPr>
+              <w:rPr>
+                <w:rFonts w:ascii="Cambria Math" w:hAnsi="Cambria Math" w:cs="Times New Roman"/>
+                <w:i/>
+              </w:rPr>
+            </m:ctrlPr>
+          </m:sSubPr>
+          <m:e>
+            <m:r>
+              <w:rPr>
+                <w:rFonts w:ascii="Cambria Math" w:hAnsi="Cambria Math" w:cs="Times New Roman"/>
+              </w:rPr>
+              <m:t>T</m:t>
+            </m:r>
+          </m:e>
+          <m:sub>
+            <m:r>
+              <w:rPr>
+                <w:rFonts w:ascii="Cambria Math" w:hAnsi="Cambria Math" w:cs="Times New Roman"/>
+              </w:rPr>
+              <m:t>VJ</m:t>
+            </m:r>
+          </m:sub>
+        </m:sSub>
+        <m:r>
+          <w:rPr>
+            <w:rFonts w:ascii="Cambria Math" w:hAnsi="Cambria Math" w:cs="Times New Roman"/>
+          </w:rPr>
+          <m:t xml:space="preserve">=150℃ </m:t>
+        </m:r>
+      </m:oMath>
+      <w:r>
+        <w:rPr>
+          <w:rFonts w:ascii="Times New Roman" w:eastAsiaTheme="minorEastAsia" w:hAnsi="Times New Roman" w:cs="Times New Roman"/>
+        </w:rPr>
+        <w:t xml:space="preserve">                   </w:t>
+      </w:r>
+      <w:r>
+        <w:rPr>
+          <w:rFonts w:ascii="Times New Roman" w:eastAsiaTheme="minorEastAsia" w:hAnsi="Times New Roman" w:cs="Times New Roman"/>
+          <w:sz w:val="24"/>
+          <w:szCs w:val="24"/>
+        </w:rPr>
+        <w:t>(x)</w:t>
+      </w:r>
+    </w:p>
+    <w:p>
+      <w:pPr>
+        <w:rPr>
+          <w:rFonts w:ascii="Times New Roman" w:hAnsi="Times New Roman" w:cs="Times New Roman"/>
+          <w:b/>
+          <w:bCs/>
+          <w:sz w:val="28"/>
+          <w:szCs w:val="28"/>
+        </w:rPr>
+      </w:pPr>
     </w:p>
     <w:p>
       <w:pPr>
@@ -7561,6 +9535,7 @@
     <w:p>
       <w:pPr>
         <w:ind w:firstLine="708"/>
+        <w:jc w:val="both"/>
         <w:rPr>
           <w:rFonts w:ascii="Times New Roman" w:hAnsi="Times New Roman" w:cs="Times New Roman"/>
           <w:sz w:val="24"/>
@@ -7605,15 +9580,7 @@
           <w:sz w:val="24"/>
           <w:szCs w:val="24"/>
         </w:rPr>
-        <w:t>investigated</w:t>
-      </w:r>
-      <w:r>
-        <w:rPr>
-          <w:rFonts w:ascii="Times New Roman" w:hAnsi="Times New Roman" w:cs="Times New Roman"/>
-          <w:sz w:val="24"/>
-          <w:szCs w:val="24"/>
-        </w:rPr>
-        <w:t xml:space="preserve"> several topologies. </w:t>
+        <w:t xml:space="preserve">investigated several topologies. </w:t>
       </w:r>
       <w:r>
         <w:rPr>
@@ -7667,6 +9634,7 @@
     <w:p>
       <w:pPr>
         <w:ind w:firstLine="708"/>
+        <w:jc w:val="both"/>
         <w:rPr>
           <w:rFonts w:ascii="Times New Roman" w:hAnsi="Times New Roman" w:cs="Times New Roman"/>
           <w:sz w:val="24"/>
@@ -7695,15 +9663,7 @@
           <w:sz w:val="24"/>
           <w:szCs w:val="24"/>
         </w:rPr>
-        <w:t xml:space="preserve"> diode rectifier, buck converter and </w:t>
-      </w:r>
-      <w:r>
-        <w:rPr>
-          <w:rFonts w:ascii="Times New Roman" w:hAnsi="Times New Roman" w:cs="Times New Roman"/>
-          <w:sz w:val="24"/>
-          <w:szCs w:val="24"/>
-        </w:rPr>
-        <w:t xml:space="preserve">the </w:t>
+        <w:t xml:space="preserve"> diode rectifier, buck converter and the </w:t>
       </w:r>
       <w:r>
         <w:rPr>
@@ -7719,31 +9679,7 @@
           <w:sz w:val="24"/>
           <w:szCs w:val="24"/>
         </w:rPr>
-        <w:t xml:space="preserve"> diode rectifier</w:t>
-      </w:r>
-      <w:r>
-        <w:rPr>
-          <w:rFonts w:ascii="Times New Roman" w:hAnsi="Times New Roman" w:cs="Times New Roman"/>
-          <w:sz w:val="24"/>
-          <w:szCs w:val="24"/>
-        </w:rPr>
-        <w:t xml:space="preserve"> with</w:t>
-      </w:r>
-      <w:r>
-        <w:rPr>
-          <w:rFonts w:ascii="Times New Roman" w:hAnsi="Times New Roman" w:cs="Times New Roman"/>
-          <w:sz w:val="24"/>
-          <w:szCs w:val="24"/>
-        </w:rPr>
-        <w:t xml:space="preserve"> buck converter</w:t>
-      </w:r>
-      <w:r>
-        <w:rPr>
-          <w:rFonts w:ascii="Times New Roman" w:hAnsi="Times New Roman" w:cs="Times New Roman"/>
-          <w:sz w:val="24"/>
-          <w:szCs w:val="24"/>
-        </w:rPr>
-        <w:t xml:space="preserve"> were made with addition of control input to MOSFET.</w:t>
+        <w:t xml:space="preserve"> diode rectifier with buck converter were made with addition of control input to MOSFET.</w:t>
       </w:r>
       <w:r>
         <w:rPr>
@@ -7797,6 +9733,7 @@
     <w:p>
       <w:pPr>
         <w:ind w:firstLine="708"/>
+        <w:jc w:val="both"/>
         <w:rPr>
           <w:rFonts w:ascii="Times New Roman" w:hAnsi="Times New Roman" w:cs="Times New Roman"/>
           <w:sz w:val="24"/>
@@ -7895,6 +9832,7 @@
     <w:p>
       <w:pPr>
         <w:ind w:firstLine="708"/>
+        <w:jc w:val="both"/>
         <w:rPr>
           <w:rFonts w:ascii="Times New Roman" w:hAnsi="Times New Roman" w:cs="Times New Roman"/>
           <w:sz w:val="24"/>
@@ -7957,6 +9895,90 @@
         </w:rPr>
         <w:t>References</w:t>
       </w:r>
+    </w:p>
+    <w:p>
+      <w:r>
+        <w:t xml:space="preserve">[1] </w:t>
+      </w:r>
+      <w:r>
+        <w:rPr>
+          <w:rFonts w:ascii="Times New Roman" w:hAnsi="Times New Roman" w:cs="Times New Roman"/>
+        </w:rPr>
+        <w:t>IC555 PWM Output Video:</w:t>
+      </w:r>
+      <w:r>
+        <w:t xml:space="preserve"> </w:t>
+      </w:r>
+      <w:hyperlink r:id="rId32" w:history="1">
+        <w:r>
+          <w:rPr>
+            <w:rStyle w:val="Kpr"/>
+          </w:rPr>
+          <w:t>https://www.youtube.com/watch?v=8hiQR8a2q4Y&amp;t=61s</w:t>
+        </w:r>
+      </w:hyperlink>
+    </w:p>
+    <w:p>
+      <w:pPr>
+        <w:jc w:val="both"/>
+        <w:rPr>
+          <w:rFonts w:ascii="Times New Roman" w:hAnsi="Times New Roman" w:cs="Times New Roman"/>
+          <w:b/>
+          <w:bCs/>
+          <w:sz w:val="24"/>
+          <w:szCs w:val="24"/>
+        </w:rPr>
+      </w:pPr>
+      <w:r>
+        <w:t>[2]</w:t>
+      </w:r>
+      <w:r>
+        <w:rPr>
+          <w:rFonts w:ascii="Times New Roman" w:hAnsi="Times New Roman" w:cs="Times New Roman"/>
+          <w:b/>
+          <w:bCs/>
+          <w:sz w:val="24"/>
+          <w:szCs w:val="24"/>
+        </w:rPr>
+        <w:t xml:space="preserve"> </w:t>
+      </w:r>
+    </w:p>
+    <w:p>
+      <w:r>
+        <w:t>[3]</w:t>
+      </w:r>
+    </w:p>
+    <w:p>
+      <w:r>
+        <w:t>[4]</w:t>
+      </w:r>
+      <w:r>
+        <w:rPr>
+          <w:rFonts w:ascii="Times New Roman" w:hAnsi="Times New Roman" w:cs="Times New Roman"/>
+          <w:sz w:val="24"/>
+          <w:szCs w:val="24"/>
+        </w:rPr>
+        <w:t xml:space="preserve"> </w:t>
+      </w:r>
+      <w:r>
+        <w:rPr>
+          <w:rFonts w:ascii="Times New Roman" w:hAnsi="Times New Roman" w:cs="Times New Roman"/>
+          <w:sz w:val="24"/>
+          <w:szCs w:val="24"/>
+        </w:rPr>
+        <w:t>DSEP30-06B datasheet:</w:t>
+      </w:r>
+      <w:r>
+        <w:t xml:space="preserve"> </w:t>
+      </w:r>
+      <w:hyperlink r:id="rId33" w:history="1">
+        <w:r>
+          <w:rPr>
+            <w:rStyle w:val="Kpr"/>
+          </w:rPr>
+          <w:t>https://ixapps.ixys.com/DataSheet/DSEP30-06B.pdf</w:t>
+        </w:r>
+      </w:hyperlink>
     </w:p>
     <w:sectPr>
       <w:pgSz w:w="11906" w:h="16838"/>
@@ -9594,6 +11616,29 @@
       <w:contextualSpacing/>
     </w:pPr>
   </w:style>
+  <w:style w:type="character" w:styleId="Kpr">
+    <w:name w:val="Hyperlink"/>
+    <w:basedOn w:val="VarsaylanParagrafYazTipi"/>
+    <w:uiPriority w:val="99"/>
+    <w:unhideWhenUsed/>
+    <w:rsid w:val="00C40063"/>
+    <w:rPr>
+      <w:color w:val="0563C1" w:themeColor="hyperlink"/>
+      <w:u w:val="single"/>
+    </w:rPr>
+  </w:style>
+  <w:style w:type="character" w:styleId="zmlenmeyenBahsetme">
+    <w:name w:val="Unresolved Mention"/>
+    <w:basedOn w:val="VarsaylanParagrafYazTipi"/>
+    <w:uiPriority w:val="99"/>
+    <w:semiHidden/>
+    <w:unhideWhenUsed/>
+    <w:rsid w:val="00C40063"/>
+    <w:rPr>
+      <w:color w:val="605E5C"/>
+      <w:shd w:val="clear" w:color="auto" w:fill="E1DFDD"/>
+    </w:rPr>
+  </w:style>
 </w:styles>
 </file>
 

</xml_diff>